<commit_message>
added info system calls
</commit_message>
<xml_diff>
--- a/Bash_Script/Bash Scriptin.docx
+++ b/Bash_Script/Bash Scriptin.docx
@@ -2940,627 +2940,31 @@
     </w:p>
     <w:p>
       <w:pPr>
-        <w:rPr>
-          <w:lang w:val="en-US"/>
-        </w:rPr>
-      </w:pPr>
-    </w:p>
-    <w:p>
-      <w:pPr>
-        <w:rPr>
-          <w:lang w:val="en-US"/>
-        </w:rPr>
-      </w:pPr>
-    </w:p>
-    <w:p>
-      <w:pPr>
-        <w:rPr>
-          <w:lang w:val="en-US"/>
-        </w:rPr>
-      </w:pPr>
-    </w:p>
-    <w:p>
-      <w:pPr>
-        <w:rPr>
-          <w:lang w:val="en-US"/>
-        </w:rPr>
-      </w:pPr>
-    </w:p>
-    <w:p>
-      <w:pPr>
-        <w:rPr>
-          <w:lang w:val="en-US"/>
-        </w:rPr>
-      </w:pPr>
-    </w:p>
-    <w:p>
-      <w:pPr>
-        <w:rPr>
-          <w:lang w:val="en-US"/>
-        </w:rPr>
-      </w:pPr>
-    </w:p>
-    <w:p>
-      <w:pPr>
-        <w:rPr>
-          <w:lang w:val="en-US"/>
-        </w:rPr>
-      </w:pPr>
-    </w:p>
-    <w:p>
-      <w:pPr>
-        <w:rPr>
-          <w:lang w:val="en-US"/>
-        </w:rPr>
-      </w:pPr>
-    </w:p>
-    <w:p>
-      <w:pPr>
-        <w:rPr>
-          <w:lang w:val="en-US"/>
-        </w:rPr>
-      </w:pPr>
-    </w:p>
-    <w:p>
-      <w:pPr>
-        <w:rPr>
-          <w:lang w:val="en-US"/>
-        </w:rPr>
-      </w:pPr>
-    </w:p>
-    <w:p>
-      <w:pPr>
-        <w:rPr>
-          <w:lang w:val="en-US"/>
-        </w:rPr>
-      </w:pPr>
-    </w:p>
-    <w:p>
-      <w:pPr>
-        <w:rPr>
-          <w:lang w:val="en-US"/>
-        </w:rPr>
-      </w:pPr>
-    </w:p>
-    <w:p>
-      <w:pPr>
-        <w:rPr>
-          <w:lang w:val="en-US"/>
-        </w:rPr>
-      </w:pPr>
-    </w:p>
-    <w:p>
-      <w:pPr>
-        <w:rPr>
-          <w:lang w:val="en-US"/>
-        </w:rPr>
-      </w:pPr>
-    </w:p>
-    <w:p>
-      <w:pPr>
-        <w:rPr>
-          <w:lang w:val="en-US"/>
-        </w:rPr>
-      </w:pPr>
-    </w:p>
-    <w:p>
-      <w:pPr>
-        <w:rPr>
-          <w:lang w:val="en-US"/>
-        </w:rPr>
-      </w:pPr>
-    </w:p>
-    <w:p>
-      <w:pPr>
-        <w:rPr>
-          <w:lang w:val="en-US"/>
-        </w:rPr>
-      </w:pPr>
-    </w:p>
-    <w:p>
-      <w:pPr>
-        <w:rPr>
-          <w:lang w:val="en-US"/>
-        </w:rPr>
-      </w:pPr>
-    </w:p>
-    <w:p>
-      <w:pPr>
-        <w:rPr>
-          <w:lang w:val="en-US"/>
-        </w:rPr>
-      </w:pPr>
-    </w:p>
-    <w:p>
-      <w:pPr>
-        <w:rPr>
-          <w:lang w:val="en-US"/>
-        </w:rPr>
-      </w:pPr>
-    </w:p>
-    <w:p>
-      <w:pPr>
-        <w:rPr>
-          <w:lang w:val="en-US"/>
-        </w:rPr>
-      </w:pPr>
-    </w:p>
-    <w:p>
-      <w:pPr>
-        <w:rPr>
-          <w:lang w:val="en-US"/>
-        </w:rPr>
-      </w:pPr>
-    </w:p>
-    <w:p>
-      <w:pPr>
-        <w:rPr>
-          <w:lang w:val="en-US"/>
-        </w:rPr>
-      </w:pPr>
-    </w:p>
-    <w:p>
-      <w:pPr>
-        <w:rPr>
-          <w:lang w:val="en-US"/>
-        </w:rPr>
-      </w:pPr>
-    </w:p>
-    <w:p>
-      <w:pPr>
-        <w:rPr>
-          <w:lang w:val="en-US"/>
-        </w:rPr>
-      </w:pPr>
-    </w:p>
-    <w:p>
-      <w:pPr>
-        <w:rPr>
-          <w:lang w:val="en-US"/>
-        </w:rPr>
-      </w:pPr>
-    </w:p>
-    <w:p>
-      <w:pPr>
-        <w:rPr>
-          <w:lang w:val="en-US"/>
-        </w:rPr>
-      </w:pPr>
-    </w:p>
-    <w:p>
-      <w:pPr>
-        <w:rPr>
-          <w:lang w:val="en-US"/>
-        </w:rPr>
-      </w:pPr>
-      <w:r>
-        <w:rPr>
-          <w:lang w:val="en-US"/>
-        </w:rPr>
-        <w:br w:type="page"/>
-      </w:r>
-    </w:p>
-    <w:p>
-      <w:pPr>
-        <w:rPr>
-          <w:lang w:val="en-US"/>
-        </w:rPr>
-      </w:pPr>
-    </w:p>
-    <w:p>
-      <w:pPr>
         <w:pStyle w:val="Title"/>
-        <w:rPr>
-          <w:lang w:val="en-US"/>
-        </w:rPr>
+        <w:jc w:val="center"/>
       </w:pPr>
       <w:r>
         <w:rPr>
           <w:b/>
           <w:bCs/>
-          <w:highlight w:val="green"/>
+          <w:highlight w:val="yellow"/>
           <w:u w:val="single"/>
-          <w:lang w:val="en-US"/>
-        </w:rPr>
-        <w:t>Printing Fibonacci Series using `for` loop</w:t>
-      </w:r>
-      <w:r>
-        <w:rPr>
-          <w:highlight w:val="green"/>
-          <w:lang w:val="en-US"/>
-        </w:rPr>
-        <w:t>:  -</w:t>
-      </w:r>
-    </w:p>
-    <w:p>
-      <w:pPr>
-        <w:rPr>
-          <w:lang w:val="en-US"/>
-        </w:rPr>
-      </w:pPr>
-    </w:p>
-    <w:p>
-      <w:pPr>
-        <w:rPr>
-          <w:lang w:val="en-US"/>
-        </w:rPr>
-      </w:pPr>
-      <w:r>
-        <w:rPr>
-          <w:lang w:val="en-US"/>
-        </w:rPr>
-        <w:t xml:space="preserve">So here we will learn to print out the fibonacci series using the for loop that we learned in the previous classes. </w:t>
-      </w:r>
-    </w:p>
-    <w:p>
-      <w:pPr>
-        <w:rPr>
-          <w:lang w:val="en-US"/>
-        </w:rPr>
-      </w:pPr>
-    </w:p>
-    <w:p>
-      <w:pPr>
-        <w:rPr>
-          <w:lang w:val="en-US"/>
-        </w:rPr>
-      </w:pPr>
-      <w:r>
-        <w:rPr>
-          <w:u w:val="single"/>
-          <w:lang w:val="en-US"/>
-        </w:rPr>
-        <w:t>Code</w:t>
-      </w:r>
-      <w:r>
-        <w:rPr>
-          <w:lang w:val="en-US"/>
-        </w:rPr>
+        </w:rPr>
+        <w:lastRenderedPageBreak/>
+        <w:t>Code for comparison operator</w:t>
+      </w:r>
+      <w:r>
         <w:t>: -</w:t>
       </w:r>
     </w:p>
-    <w:p>
-      <w:pPr>
-        <w:rPr>
-          <w:lang w:val="en-US"/>
-        </w:rPr>
-      </w:pPr>
-    </w:p>
-    <w:p>
-      <w:pPr>
-        <w:rPr>
-          <w:lang w:val="en-US"/>
-        </w:rPr>
-      </w:pPr>
-      <w:r>
-        <w:rPr>
-          <w:lang w:val="en-US"/>
-        </w:rPr>
-        <w:t xml:space="preserve">```bash </w:t>
-      </w:r>
-    </w:p>
-    <w:p>
-      <w:pPr>
-        <w:rPr>
-          <w:lang w:val="en-US"/>
-        </w:rPr>
-      </w:pPr>
-      <w:r>
-        <w:rPr>
-          <w:lang w:val="en-US"/>
-        </w:rPr>
-        <w:t xml:space="preserve">#! /usr/bin/bash </w:t>
-      </w:r>
-    </w:p>
-    <w:p>
-      <w:pPr>
-        <w:rPr>
-          <w:lang w:val="en-US"/>
-        </w:rPr>
-      </w:pPr>
-      <w:r>
-        <w:rPr>
-          <w:lang w:val="en-US"/>
-        </w:rPr>
-        <w:t>echo “Enter the number of terms: “</w:t>
-      </w:r>
-    </w:p>
-    <w:p>
-      <w:pPr>
-        <w:rPr>
-          <w:lang w:val="en-US"/>
-        </w:rPr>
-      </w:pPr>
-      <w:r>
-        <w:rPr>
-          <w:lang w:val="en-US"/>
-        </w:rPr>
-        <w:t>read num</w:t>
-      </w:r>
-    </w:p>
-    <w:p>
-      <w:pPr>
-        <w:rPr>
-          <w:lang w:val="en-US"/>
-        </w:rPr>
-      </w:pPr>
-      <w:r>
-        <w:rPr>
-          <w:lang w:val="en-US"/>
-        </w:rPr>
-        <w:t>echo “Now we will print the terms below: -“</w:t>
-      </w:r>
-    </w:p>
-    <w:p>
-      <w:pPr>
-        <w:rPr>
-          <w:lang w:val="en-US"/>
-        </w:rPr>
-      </w:pPr>
-      <w:r>
-        <w:rPr>
-          <w:lang w:val="en-US"/>
-        </w:rPr>
-        <w:t>for(</w:t>
-      </w:r>
-      <w:proofErr w:type="spellStart"/>
-      <w:r>
-        <w:rPr>
-          <w:lang w:val="en-US"/>
-        </w:rPr>
-        <w:t>i</w:t>
-      </w:r>
-      <w:proofErr w:type="spellEnd"/>
-      <w:r>
-        <w:rPr>
-          <w:lang w:val="en-US"/>
-        </w:rPr>
-        <w:t>=0;i&lt;n;i++)</w:t>
-      </w:r>
-    </w:p>
-    <w:p>
-      <w:pPr>
-        <w:rPr>
-          <w:lang w:val="en-US"/>
-        </w:rPr>
-      </w:pPr>
-      <w:r>
-        <w:rPr>
-          <w:lang w:val="en-US"/>
-        </w:rPr>
-        <w:t xml:space="preserve">do </w:t>
-      </w:r>
-    </w:p>
-    <w:p>
-      <w:pPr>
-        <w:rPr>
-          <w:lang w:val="en-US"/>
-        </w:rPr>
-      </w:pPr>
-      <w:r>
-        <w:rPr>
-          <w:lang w:val="en-US"/>
-        </w:rPr>
-        <w:tab/>
-        <w:t>echo -n “$a  “ //Here we kept a space so the terms which will be printed later won’t get messy and will have space in between them</w:t>
-      </w:r>
-    </w:p>
-    <w:p>
-      <w:pPr>
-        <w:rPr>
-          <w:lang w:val="en-US"/>
-        </w:rPr>
-      </w:pPr>
-      <w:r>
-        <w:rPr>
-          <w:lang w:val="en-US"/>
-        </w:rPr>
-        <w:tab/>
-        <w:t>a=0</w:t>
-      </w:r>
-    </w:p>
-    <w:p>
-      <w:pPr>
-        <w:rPr>
-          <w:lang w:val="en-US"/>
-        </w:rPr>
-      </w:pPr>
-      <w:r>
-        <w:rPr>
-          <w:lang w:val="en-US"/>
-        </w:rPr>
-        <w:tab/>
-        <w:t>b=1</w:t>
-      </w:r>
-    </w:p>
-    <w:p>
-      <w:pPr>
-        <w:rPr>
-          <w:lang w:val="en-US"/>
-        </w:rPr>
-      </w:pPr>
-      <w:r>
-        <w:rPr>
-          <w:lang w:val="en-US"/>
-        </w:rPr>
-        <w:tab/>
-        <w:t>fn=$((a+b))</w:t>
-      </w:r>
-    </w:p>
-    <w:p>
-      <w:pPr>
-        <w:rPr>
-          <w:lang w:val="en-US"/>
-        </w:rPr>
-      </w:pPr>
-      <w:r>
-        <w:rPr>
-          <w:lang w:val="en-US"/>
-        </w:rPr>
-        <w:tab/>
-        <w:t xml:space="preserve">b=$fn </w:t>
-      </w:r>
-    </w:p>
-    <w:p>
-      <w:pPr>
-        <w:rPr>
-          <w:lang w:val="en-US"/>
-        </w:rPr>
-      </w:pPr>
-      <w:r>
-        <w:rPr>
-          <w:lang w:val="en-US"/>
-        </w:rPr>
-        <w:t>done</w:t>
-      </w:r>
-    </w:p>
-    <w:p>
-      <w:pPr>
-        <w:rPr>
-          <w:lang w:val="en-US"/>
-        </w:rPr>
-      </w:pPr>
-      <w:r>
-        <w:rPr>
-          <w:lang w:val="en-US"/>
-        </w:rPr>
-        <w:t xml:space="preserve">``` </w:t>
-      </w:r>
-    </w:p>
-    <w:p>
-      <w:pPr>
-        <w:rPr>
-          <w:lang w:val="en-US"/>
-        </w:rPr>
-      </w:pPr>
-    </w:p>
-    <w:p>
-      <w:pPr>
-        <w:rPr>
-          <w:b/>
-          <w:color w:val="5B9BD5" w:themeColor="accent5"/>
-          <w:sz w:val="36"/>
-          <w:szCs w:val="36"/>
-          <w:lang w:val="en-US"/>
-          <w14:shadow w14:blurRad="12700" w14:dist="38100" w14:dir="2700000" w14:sx="100000" w14:sy="100000" w14:kx="0" w14:ky="0" w14:algn="tl">
-            <w14:schemeClr w14:val="accent5">
-              <w14:lumMod w14:val="60000"/>
-              <w14:lumOff w14:val="40000"/>
-            </w14:schemeClr>
-          </w14:shadow>
-          <w14:textOutline w14:w="9525" w14:cap="flat" w14:cmpd="sng" w14:algn="ctr">
-            <w14:solidFill>
-              <w14:schemeClr w14:val="tx1"/>
-            </w14:solidFill>
-            <w14:prstDash w14:val="solid"/>
-            <w14:round/>
-          </w14:textOutline>
-        </w:rPr>
-      </w:pPr>
-      <w:r>
-        <w:rPr>
-          <w:b/>
-          <w:color w:val="5B9BD5" w:themeColor="accent5"/>
-          <w:sz w:val="36"/>
-          <w:szCs w:val="36"/>
-          <w:lang w:val="en-US"/>
-          <w14:shadow w14:blurRad="12700" w14:dist="38100" w14:dir="2700000" w14:sx="100000" w14:sy="100000" w14:kx="0" w14:ky="0" w14:algn="tl">
-            <w14:schemeClr w14:val="accent5">
-              <w14:lumMod w14:val="60000"/>
-              <w14:lumOff w14:val="40000"/>
-            </w14:schemeClr>
-          </w14:shadow>
-          <w14:textOutline w14:w="9525" w14:cap="flat" w14:cmpd="sng" w14:algn="ctr">
-            <w14:solidFill>
-              <w14:schemeClr w14:val="tx1"/>
-            </w14:solidFill>
-            <w14:prstDash w14:val="solid"/>
-            <w14:round/>
-          </w14:textOutline>
-        </w:rPr>
-        <w:t>Screenshot: -</w:t>
-      </w:r>
-    </w:p>
-    <w:p>
-      <w:pPr>
-        <w:rPr>
-          <w:b/>
-          <w:color w:val="5B9BD5" w:themeColor="accent5"/>
-          <w:sz w:val="36"/>
-          <w:szCs w:val="36"/>
-          <w:lang w:val="en-US"/>
-          <w14:shadow w14:blurRad="12700" w14:dist="38100" w14:dir="2700000" w14:sx="100000" w14:sy="100000" w14:kx="0" w14:ky="0" w14:algn="tl">
-            <w14:schemeClr w14:val="accent5">
-              <w14:lumMod w14:val="60000"/>
-              <w14:lumOff w14:val="40000"/>
-            </w14:schemeClr>
-          </w14:shadow>
-          <w14:textOutline w14:w="9525" w14:cap="flat" w14:cmpd="sng" w14:algn="ctr">
-            <w14:solidFill>
-              <w14:schemeClr w14:val="tx1"/>
-            </w14:solidFill>
-            <w14:prstDash w14:val="solid"/>
-            <w14:round/>
-          </w14:textOutline>
-        </w:rPr>
-      </w:pPr>
-    </w:p>
-    <w:p>
-      <w:pPr>
-        <w:rPr>
-          <w:b/>
-          <w:outline/>
-          <w:color w:val="5B9BD5" w:themeColor="accent5"/>
-          <w:lang w:val="en-US"/>
-          <w14:shadow w14:blurRad="38100" w14:dist="22860" w14:dir="5400000" w14:sx="100000" w14:sy="100000" w14:kx="0" w14:ky="0" w14:algn="tl">
-            <w14:srgbClr w14:val="000000">
-              <w14:alpha w14:val="70000"/>
-            </w14:srgbClr>
-          </w14:shadow>
-          <w14:textOutline w14:w="10160" w14:cap="flat" w14:cmpd="sng" w14:algn="ctr">
-            <w14:solidFill>
-              <w14:schemeClr w14:val="accent5"/>
-            </w14:solidFill>
-            <w14:prstDash w14:val="solid"/>
-            <w14:round/>
-          </w14:textOutline>
-          <w14:textFill>
-            <w14:solidFill>
-              <w14:srgbClr w14:val="FFFFFF"/>
-            </w14:solidFill>
-          </w14:textFill>
-        </w:rPr>
-      </w:pPr>
-      <w:r>
-        <w:rPr>
-          <w:b/>
-          <w:outline/>
-          <w:noProof/>
-          <w:color w:val="5B9BD5" w:themeColor="accent5"/>
-          <w:lang w:val="en-US"/>
-          <w14:shadow w14:blurRad="38100" w14:dist="22860" w14:dir="5400000" w14:sx="100000" w14:sy="100000" w14:kx="0" w14:ky="0" w14:algn="tl">
-            <w14:srgbClr w14:val="000000">
-              <w14:alpha w14:val="70000"/>
-            </w14:srgbClr>
-          </w14:shadow>
-          <w14:textOutline w14:w="10160" w14:cap="flat" w14:cmpd="sng" w14:algn="ctr">
-            <w14:solidFill>
-              <w14:schemeClr w14:val="accent5"/>
-            </w14:solidFill>
-            <w14:prstDash w14:val="solid"/>
-            <w14:round/>
-          </w14:textOutline>
-          <w14:textFill>
-            <w14:solidFill>
-              <w14:srgbClr w14:val="FFFFFF"/>
-            </w14:solidFill>
-          </w14:textFill>
-        </w:rPr>
+    <w:p/>
+    <w:p>
+      <w:r>
         <w:drawing>
-          <wp:inline distT="0" distB="0" distL="0" distR="0" wp14:anchorId="3D4927AC" wp14:editId="0D4D4A38">
-            <wp:extent cx="5731510" cy="2113914"/>
+          <wp:inline distT="0" distB="0" distL="0" distR="0" wp14:anchorId="70AE9898" wp14:editId="1396163C">
+            <wp:extent cx="5731510" cy="2098675"/>
             <wp:effectExtent l="0" t="0" r="0" b="0"/>
-            <wp:docPr id="3" name="Picture 3"/>
+            <wp:docPr id="15" name="Picture 15"/>
             <wp:cNvGraphicFramePr>
               <a:graphicFrameLocks xmlns:a="http://schemas.openxmlformats.org/drawingml/2006/main" noChangeAspect="1"/>
             </wp:cNvGraphicFramePr>
@@ -3580,7 +2984,7 @@
                   <pic:spPr>
                     <a:xfrm>
                       <a:off x="0" y="0"/>
-                      <a:ext cx="5989516" cy="2209073"/>
+                      <a:ext cx="5731510" cy="2098675"/>
                     </a:xfrm>
                     <a:prstGeom prst="rect">
                       <a:avLst/>
@@ -3594,114 +2998,12 @@
       </w:r>
     </w:p>
     <w:p>
-      <w:pPr>
-        <w:rPr>
-          <w:b/>
-          <w:outline/>
-          <w:color w:val="5B9BD5" w:themeColor="accent5"/>
-          <w:lang w:val="en-US"/>
-          <w14:shadow w14:blurRad="38100" w14:dist="22860" w14:dir="5400000" w14:sx="100000" w14:sy="100000" w14:kx="0" w14:ky="0" w14:algn="tl">
-            <w14:srgbClr w14:val="000000">
-              <w14:alpha w14:val="70000"/>
-            </w14:srgbClr>
-          </w14:shadow>
-          <w14:textOutline w14:w="10160" w14:cap="flat" w14:cmpd="sng" w14:algn="ctr">
-            <w14:solidFill>
-              <w14:schemeClr w14:val="accent5"/>
-            </w14:solidFill>
-            <w14:prstDash w14:val="solid"/>
-            <w14:round/>
-          </w14:textOutline>
-          <w14:textFill>
-            <w14:solidFill>
-              <w14:srgbClr w14:val="FFFFFF"/>
-            </w14:solidFill>
-          </w14:textFill>
-        </w:rPr>
-      </w:pPr>
-      <w:r>
-        <w:rPr>
-          <w:b/>
-          <w:outline/>
-          <w:color w:val="5B9BD5" w:themeColor="accent5"/>
-          <w:lang w:val="en-US"/>
-          <w14:shadow w14:blurRad="38100" w14:dist="22860" w14:dir="5400000" w14:sx="100000" w14:sy="100000" w14:kx="0" w14:ky="0" w14:algn="tl">
-            <w14:srgbClr w14:val="000000">
-              <w14:alpha w14:val="70000"/>
-            </w14:srgbClr>
-          </w14:shadow>
-          <w14:textOutline w14:w="10160" w14:cap="flat" w14:cmpd="sng" w14:algn="ctr">
-            <w14:solidFill>
-              <w14:schemeClr w14:val="accent5"/>
-            </w14:solidFill>
-            <w14:prstDash w14:val="solid"/>
-            <w14:round/>
-          </w14:textOutline>
-          <w14:textFill>
-            <w14:solidFill>
-              <w14:srgbClr w14:val="FFFFFF"/>
-            </w14:solidFill>
-          </w14:textFill>
-        </w:rPr>
-        <w:t>Output: -</w:t>
-      </w:r>
-    </w:p>
-    <w:p>
-      <w:pPr>
-        <w:rPr>
-          <w:b/>
-          <w:outline/>
-          <w:color w:val="5B9BD5" w:themeColor="accent5"/>
-          <w:lang w:val="en-US"/>
-          <w14:shadow w14:blurRad="38100" w14:dist="22860" w14:dir="5400000" w14:sx="100000" w14:sy="100000" w14:kx="0" w14:ky="0" w14:algn="tl">
-            <w14:srgbClr w14:val="000000">
-              <w14:alpha w14:val="70000"/>
-            </w14:srgbClr>
-          </w14:shadow>
-          <w14:textOutline w14:w="10160" w14:cap="flat" w14:cmpd="sng" w14:algn="ctr">
-            <w14:solidFill>
-              <w14:schemeClr w14:val="accent5"/>
-            </w14:solidFill>
-            <w14:prstDash w14:val="solid"/>
-            <w14:round/>
-          </w14:textOutline>
-          <w14:textFill>
-            <w14:solidFill>
-              <w14:srgbClr w14:val="FFFFFF"/>
-            </w14:solidFill>
-          </w14:textFill>
-        </w:rPr>
-      </w:pPr>
-      <w:r>
-        <w:rPr>
-          <w:b/>
-          <w:outline/>
-          <w:noProof/>
-          <w:color w:val="5B9BD5" w:themeColor="accent5"/>
-          <w:lang w:val="en-US"/>
-          <w14:shadow w14:blurRad="38100" w14:dist="22860" w14:dir="5400000" w14:sx="100000" w14:sy="100000" w14:kx="0" w14:ky="0" w14:algn="tl">
-            <w14:srgbClr w14:val="000000">
-              <w14:alpha w14:val="70000"/>
-            </w14:srgbClr>
-          </w14:shadow>
-          <w14:textOutline w14:w="10160" w14:cap="flat" w14:cmpd="sng" w14:algn="ctr">
-            <w14:solidFill>
-              <w14:schemeClr w14:val="accent5"/>
-            </w14:solidFill>
-            <w14:prstDash w14:val="solid"/>
-            <w14:round/>
-          </w14:textOutline>
-          <w14:textFill>
-            <w14:solidFill>
-              <w14:srgbClr w14:val="FFFFFF"/>
-            </w14:solidFill>
-          </w14:textFill>
-        </w:rPr>
+      <w:r>
         <w:drawing>
-          <wp:inline distT="0" distB="0" distL="0" distR="0" wp14:anchorId="044DAD07" wp14:editId="1D742B30">
-            <wp:extent cx="5731510" cy="975360"/>
+          <wp:inline distT="0" distB="0" distL="0" distR="0" wp14:anchorId="541205D8" wp14:editId="57851950">
+            <wp:extent cx="5731510" cy="734060"/>
             <wp:effectExtent l="0" t="0" r="0" b="2540"/>
-            <wp:docPr id="4" name="Picture 4"/>
+            <wp:docPr id="17" name="Picture 17"/>
             <wp:cNvGraphicFramePr>
               <a:graphicFrameLocks xmlns:a="http://schemas.openxmlformats.org/drawingml/2006/main" noChangeAspect="1"/>
             </wp:cNvGraphicFramePr>
@@ -3721,7 +3023,7 @@
                   <pic:spPr>
                     <a:xfrm>
                       <a:off x="0" y="0"/>
-                      <a:ext cx="5731510" cy="975360"/>
+                      <a:ext cx="5731510" cy="734060"/>
                     </a:xfrm>
                     <a:prstGeom prst="rect">
                       <a:avLst/>
@@ -3735,479 +3037,12 @@
       </w:r>
     </w:p>
     <w:p>
-      <w:pPr>
-        <w:pStyle w:val="Title"/>
-        <w:rPr>
-          <w:lang w:val="en-US"/>
-        </w:rPr>
-      </w:pPr>
-      <w:r>
-        <w:rPr>
-          <w:b/>
-          <w:bCs/>
-          <w:highlight w:val="green"/>
-          <w:u w:val="single"/>
-          <w:lang w:val="en-US"/>
-        </w:rPr>
-        <w:lastRenderedPageBreak/>
-        <w:t>Switch statement in bash scripting</w:t>
-      </w:r>
-      <w:r>
-        <w:rPr>
-          <w:highlight w:val="green"/>
-          <w:lang w:val="en-US"/>
-        </w:rPr>
-        <w:t>:  -</w:t>
-      </w:r>
-    </w:p>
-    <w:p>
-      <w:pPr>
-        <w:rPr>
-          <w:lang w:val="en-US"/>
-        </w:rPr>
-      </w:pPr>
-    </w:p>
-    <w:p>
-      <w:pPr>
-        <w:rPr>
-          <w:lang w:val="en-US"/>
-        </w:rPr>
-      </w:pPr>
-      <w:r>
-        <w:rPr>
-          <w:lang w:val="en-US"/>
-        </w:rPr>
-        <w:t>So here we will learn to write a basic program in bash script using the `switch statement`. The code and the syntax will be mentioned below.</w:t>
-      </w:r>
-    </w:p>
-    <w:p>
-      <w:pPr>
-        <w:rPr>
-          <w:lang w:val="en-US"/>
-        </w:rPr>
-      </w:pPr>
-    </w:p>
-    <w:p>
-      <w:pPr>
-        <w:rPr>
-          <w:lang w:val="en-US"/>
-        </w:rPr>
-      </w:pPr>
-      <w:r>
-        <w:rPr>
-          <w:b/>
-          <w:bCs/>
-          <w:lang w:val="en-US"/>
-        </w:rPr>
-        <w:t>Syntax</w:t>
-      </w:r>
-      <w:r>
-        <w:rPr>
-          <w:lang w:val="en-US"/>
-        </w:rPr>
-        <w:t>: -</w:t>
-      </w:r>
-    </w:p>
-    <w:p>
-      <w:pPr>
-        <w:rPr>
-          <w:lang w:val="en-US"/>
-        </w:rPr>
-      </w:pPr>
-      <w:r>
-        <w:rPr>
-          <w:lang w:val="en-US"/>
-        </w:rPr>
-        <w:t xml:space="preserve">```bash </w:t>
-      </w:r>
-    </w:p>
-    <w:p>
-      <w:pPr>
-        <w:rPr>
-          <w:lang w:val="en-US"/>
-        </w:rPr>
-      </w:pPr>
-      <w:r>
-        <w:rPr>
-          <w:lang w:val="en-US"/>
-        </w:rPr>
-        <w:t>#!/bin/bash</w:t>
-      </w:r>
-    </w:p>
-    <w:p>
-      <w:pPr>
-        <w:rPr>
-          <w:lang w:val="en-US"/>
-        </w:rPr>
-      </w:pPr>
-    </w:p>
-    <w:p>
-      <w:pPr>
-        <w:rPr>
-          <w:lang w:val="en-US"/>
-        </w:rPr>
-      </w:pPr>
-      <w:r>
-        <w:rPr>
-          <w:lang w:val="en-US"/>
-        </w:rPr>
-        <w:t>read -p "Enter a number: " num</w:t>
-      </w:r>
-    </w:p>
-    <w:p>
-      <w:pPr>
-        <w:rPr>
-          <w:lang w:val="en-US"/>
-        </w:rPr>
-      </w:pPr>
-    </w:p>
-    <w:p>
-      <w:pPr>
-        <w:rPr>
-          <w:lang w:val="en-US"/>
-        </w:rPr>
-      </w:pPr>
-      <w:r>
-        <w:rPr>
-          <w:lang w:val="en-US"/>
-        </w:rPr>
-        <w:t>case $num in</w:t>
-      </w:r>
-      <w:r>
-        <w:rPr>
-          <w:lang w:val="en-US"/>
-        </w:rPr>
-        <w:t xml:space="preserve"> // This will compare the number which you entered</w:t>
-      </w:r>
-    </w:p>
-    <w:p>
-      <w:pPr>
-        <w:rPr>
-          <w:lang w:val="en-US"/>
-        </w:rPr>
-      </w:pPr>
-      <w:r>
-        <w:rPr>
-          <w:lang w:val="en-US"/>
-        </w:rPr>
-        <w:t>1)</w:t>
-      </w:r>
-    </w:p>
-    <w:p>
-      <w:pPr>
-        <w:rPr>
-          <w:lang w:val="en-US"/>
-        </w:rPr>
-      </w:pPr>
-      <w:r>
-        <w:rPr>
-          <w:lang w:val="en-US"/>
-        </w:rPr>
-        <w:t xml:space="preserve">    echo "You entered 1."</w:t>
-      </w:r>
-    </w:p>
-    <w:p>
-      <w:pPr>
-        <w:rPr>
-          <w:lang w:val="en-US"/>
-        </w:rPr>
-      </w:pPr>
-      <w:r>
-        <w:rPr>
-          <w:lang w:val="en-US"/>
-        </w:rPr>
-        <w:t xml:space="preserve">    ;;</w:t>
-      </w:r>
-    </w:p>
-    <w:p>
-      <w:pPr>
-        <w:rPr>
-          <w:lang w:val="en-US"/>
-        </w:rPr>
-      </w:pPr>
-      <w:r>
-        <w:rPr>
-          <w:lang w:val="en-US"/>
-        </w:rPr>
-        <w:t>2)</w:t>
-      </w:r>
-    </w:p>
-    <w:p>
-      <w:pPr>
-        <w:rPr>
-          <w:lang w:val="en-US"/>
-        </w:rPr>
-      </w:pPr>
-      <w:r>
-        <w:rPr>
-          <w:lang w:val="en-US"/>
-        </w:rPr>
-        <w:t xml:space="preserve">    echo "You entered 2."</w:t>
-      </w:r>
-    </w:p>
-    <w:p>
-      <w:pPr>
-        <w:rPr>
-          <w:lang w:val="en-US"/>
-        </w:rPr>
-      </w:pPr>
-      <w:r>
-        <w:rPr>
-          <w:lang w:val="en-US"/>
-        </w:rPr>
-        <w:t xml:space="preserve">    ;;</w:t>
-      </w:r>
-    </w:p>
-    <w:p>
-      <w:pPr>
-        <w:rPr>
-          <w:lang w:val="en-US"/>
-        </w:rPr>
-      </w:pPr>
-      <w:r>
-        <w:rPr>
-          <w:lang w:val="en-US"/>
-        </w:rPr>
-        <w:t>3)</w:t>
-      </w:r>
-    </w:p>
-    <w:p>
-      <w:pPr>
-        <w:rPr>
-          <w:lang w:val="en-US"/>
-        </w:rPr>
-      </w:pPr>
-      <w:r>
-        <w:rPr>
-          <w:lang w:val="en-US"/>
-        </w:rPr>
-        <w:t xml:space="preserve">    echo "You entered 3."</w:t>
-      </w:r>
-    </w:p>
-    <w:p>
-      <w:pPr>
-        <w:rPr>
-          <w:lang w:val="en-US"/>
-        </w:rPr>
-      </w:pPr>
-      <w:r>
-        <w:rPr>
-          <w:lang w:val="en-US"/>
-        </w:rPr>
-        <w:t xml:space="preserve">    ;;</w:t>
-      </w:r>
-    </w:p>
-    <w:p>
-      <w:pPr>
-        <w:rPr>
-          <w:lang w:val="en-US"/>
-        </w:rPr>
-      </w:pPr>
-      <w:r>
-        <w:rPr>
-          <w:lang w:val="en-US"/>
-        </w:rPr>
-        <w:t>*)</w:t>
-      </w:r>
-    </w:p>
-    <w:p>
-      <w:pPr>
-        <w:rPr>
-          <w:lang w:val="en-US"/>
-        </w:rPr>
-      </w:pPr>
-      <w:r>
-        <w:rPr>
-          <w:lang w:val="en-US"/>
-        </w:rPr>
-        <w:t xml:space="preserve">    echo "You entered a different number."</w:t>
-      </w:r>
-    </w:p>
-    <w:p>
-      <w:pPr>
-        <w:rPr>
-          <w:lang w:val="en-US"/>
-        </w:rPr>
-      </w:pPr>
-      <w:r>
-        <w:rPr>
-          <w:lang w:val="en-US"/>
-        </w:rPr>
-        <w:t xml:space="preserve">    ;;</w:t>
-      </w:r>
-    </w:p>
-    <w:p>
-      <w:pPr>
-        <w:rPr>
-          <w:lang w:val="en-US"/>
-        </w:rPr>
-      </w:pPr>
-      <w:r>
-        <w:rPr>
-          <w:lang w:val="en-US"/>
-        </w:rPr>
-        <w:t>e</w:t>
-      </w:r>
-      <w:r>
-        <w:rPr>
-          <w:lang w:val="en-US"/>
-        </w:rPr>
-        <w:t>sac</w:t>
-      </w:r>
-    </w:p>
-    <w:p>
-      <w:pPr>
-        <w:rPr>
-          <w:lang w:val="en-US"/>
-        </w:rPr>
-      </w:pPr>
-      <w:r>
-        <w:rPr>
-          <w:lang w:val="en-US"/>
-        </w:rPr>
-        <w:t>```</w:t>
-      </w:r>
-    </w:p>
-    <w:p>
-      <w:pPr>
-        <w:rPr>
-          <w:lang w:val="en-US"/>
-        </w:rPr>
-      </w:pPr>
-      <w:r>
-        <w:rPr>
-          <w:highlight w:val="yellow"/>
-          <w:lang w:val="en-US"/>
-        </w:rPr>
-        <w:t xml:space="preserve">Here esac means end of statement which is </w:t>
-      </w:r>
-      <w:proofErr w:type="gramStart"/>
-      <w:r>
-        <w:rPr>
-          <w:highlight w:val="yellow"/>
-          <w:lang w:val="en-US"/>
-        </w:rPr>
-        <w:t>similar to</w:t>
-      </w:r>
-      <w:proofErr w:type="gramEnd"/>
-      <w:r>
-        <w:rPr>
-          <w:highlight w:val="yellow"/>
-          <w:lang w:val="en-US"/>
-        </w:rPr>
-        <w:t xml:space="preserve"> fi which we used in the </w:t>
-      </w:r>
-      <w:r>
-        <w:rPr>
-          <w:highlight w:val="yellow"/>
-          <w:lang w:val="en-US"/>
-        </w:rPr>
-        <w:t>if statement.</w:t>
-      </w:r>
-      <w:r>
-        <w:rPr>
-          <w:lang w:val="en-US"/>
-        </w:rPr>
-        <w:t xml:space="preserve"> </w:t>
-      </w:r>
-    </w:p>
-    <w:p>
-      <w:pPr>
-        <w:rPr>
-          <w:b/>
-          <w:color w:val="5B9BD5" w:themeColor="accent5"/>
-          <w:sz w:val="36"/>
-          <w:szCs w:val="36"/>
-          <w:lang w:val="en-US"/>
-          <w14:shadow w14:blurRad="12700" w14:dist="38100" w14:dir="2700000" w14:sx="100000" w14:sy="100000" w14:kx="0" w14:ky="0" w14:algn="tl">
-            <w14:schemeClr w14:val="accent5">
-              <w14:lumMod w14:val="60000"/>
-              <w14:lumOff w14:val="40000"/>
-            </w14:schemeClr>
-          </w14:shadow>
-          <w14:textOutline w14:w="9525" w14:cap="flat" w14:cmpd="sng" w14:algn="ctr">
-            <w14:solidFill>
-              <w14:schemeClr w14:val="tx1"/>
-            </w14:solidFill>
-            <w14:prstDash w14:val="solid"/>
-            <w14:round/>
-          </w14:textOutline>
-        </w:rPr>
-      </w:pPr>
-      <w:r>
-        <w:rPr>
-          <w:b/>
-          <w:color w:val="5B9BD5" w:themeColor="accent5"/>
-          <w:sz w:val="36"/>
-          <w:szCs w:val="36"/>
-          <w:lang w:val="en-US"/>
-          <w14:shadow w14:blurRad="12700" w14:dist="38100" w14:dir="2700000" w14:sx="100000" w14:sy="100000" w14:kx="0" w14:ky="0" w14:algn="tl">
-            <w14:schemeClr w14:val="accent5">
-              <w14:lumMod w14:val="60000"/>
-              <w14:lumOff w14:val="40000"/>
-            </w14:schemeClr>
-          </w14:shadow>
-          <w14:textOutline w14:w="9525" w14:cap="flat" w14:cmpd="sng" w14:algn="ctr">
-            <w14:solidFill>
-              <w14:schemeClr w14:val="tx1"/>
-            </w14:solidFill>
-            <w14:prstDash w14:val="solid"/>
-            <w14:round/>
-          </w14:textOutline>
-        </w:rPr>
-        <w:t>Screenshot: -</w:t>
-      </w:r>
-    </w:p>
-    <w:p>
-      <w:pPr>
-        <w:rPr>
-          <w:b/>
-          <w:color w:val="5B9BD5" w:themeColor="accent5"/>
-          <w:sz w:val="36"/>
-          <w:szCs w:val="36"/>
-          <w:lang w:val="en-US"/>
-          <w14:shadow w14:blurRad="12700" w14:dist="38100" w14:dir="2700000" w14:sx="100000" w14:sy="100000" w14:kx="0" w14:ky="0" w14:algn="tl">
-            <w14:schemeClr w14:val="accent5">
-              <w14:lumMod w14:val="60000"/>
-              <w14:lumOff w14:val="40000"/>
-            </w14:schemeClr>
-          </w14:shadow>
-          <w14:textOutline w14:w="9525" w14:cap="flat" w14:cmpd="sng" w14:algn="ctr">
-            <w14:solidFill>
-              <w14:schemeClr w14:val="tx1"/>
-            </w14:solidFill>
-            <w14:prstDash w14:val="solid"/>
-            <w14:round/>
-          </w14:textOutline>
-        </w:rPr>
-      </w:pPr>
-      <w:r>
-        <w:rPr>
-          <w:b/>
-          <w:noProof/>
-          <w:color w:val="5B9BD5" w:themeColor="accent5"/>
-          <w:sz w:val="36"/>
-          <w:szCs w:val="36"/>
-          <w:lang w:val="en-US"/>
-          <w14:shadow w14:blurRad="12700" w14:dist="38100" w14:dir="2700000" w14:sx="100000" w14:sy="100000" w14:kx="0" w14:ky="0" w14:algn="tl">
-            <w14:schemeClr w14:val="accent5">
-              <w14:lumMod w14:val="60000"/>
-              <w14:lumOff w14:val="40000"/>
-            </w14:schemeClr>
-          </w14:shadow>
-          <w14:textOutline w14:w="9525" w14:cap="flat" w14:cmpd="sng" w14:algn="ctr">
-            <w14:solidFill>
-              <w14:schemeClr w14:val="tx1"/>
-            </w14:solidFill>
-            <w14:prstDash w14:val="solid"/>
-            <w14:round/>
-          </w14:textOutline>
-        </w:rPr>
+      <w:r>
         <w:drawing>
-          <wp:inline distT="0" distB="0" distL="0" distR="0" wp14:anchorId="085DF6C4" wp14:editId="7FC3C3BB">
-            <wp:extent cx="5224780" cy="1822450"/>
-            <wp:effectExtent l="0" t="0" r="0" b="6350"/>
-            <wp:docPr id="5" name="Picture 5"/>
+          <wp:inline distT="0" distB="0" distL="0" distR="0" wp14:anchorId="4F99A5F3" wp14:editId="52702C52">
+            <wp:extent cx="5731510" cy="2099310"/>
+            <wp:effectExtent l="0" t="0" r="0" b="0"/>
+            <wp:docPr id="16" name="Picture 16"/>
             <wp:cNvGraphicFramePr>
               <a:graphicFrameLocks xmlns:a="http://schemas.openxmlformats.org/drawingml/2006/main" noChangeAspect="1"/>
             </wp:cNvGraphicFramePr>
@@ -4227,7 +3062,7 @@
                   <pic:spPr>
                     <a:xfrm>
                       <a:off x="0" y="0"/>
-                      <a:ext cx="5498414" cy="1917896"/>
+                      <a:ext cx="5731510" cy="2099310"/>
                     </a:xfrm>
                     <a:prstGeom prst="rect">
                       <a:avLst/>
@@ -4241,102 +3076,12 @@
       </w:r>
     </w:p>
     <w:p>
-      <w:pPr>
-        <w:rPr>
-          <w:b/>
-          <w:color w:val="5B9BD5" w:themeColor="accent5"/>
-          <w:sz w:val="36"/>
-          <w:szCs w:val="36"/>
-          <w:lang w:val="en-US"/>
-          <w14:shadow w14:blurRad="12700" w14:dist="38100" w14:dir="2700000" w14:sx="100000" w14:sy="100000" w14:kx="0" w14:ky="0" w14:algn="tl">
-            <w14:schemeClr w14:val="accent5">
-              <w14:lumMod w14:val="60000"/>
-              <w14:lumOff w14:val="40000"/>
-            </w14:schemeClr>
-          </w14:shadow>
-          <w14:textOutline w14:w="9525" w14:cap="flat" w14:cmpd="sng" w14:algn="ctr">
-            <w14:solidFill>
-              <w14:schemeClr w14:val="tx1"/>
-            </w14:solidFill>
-            <w14:prstDash w14:val="solid"/>
-            <w14:round/>
-          </w14:textOutline>
-        </w:rPr>
-      </w:pPr>
-      <w:r>
-        <w:rPr>
-          <w:b/>
-          <w:color w:val="5B9BD5" w:themeColor="accent5"/>
-          <w:sz w:val="36"/>
-          <w:szCs w:val="36"/>
-          <w:lang w:val="en-US"/>
-          <w14:shadow w14:blurRad="12700" w14:dist="38100" w14:dir="2700000" w14:sx="100000" w14:sy="100000" w14:kx="0" w14:ky="0" w14:algn="tl">
-            <w14:schemeClr w14:val="accent5">
-              <w14:lumMod w14:val="60000"/>
-              <w14:lumOff w14:val="40000"/>
-            </w14:schemeClr>
-          </w14:shadow>
-          <w14:textOutline w14:w="9525" w14:cap="flat" w14:cmpd="sng" w14:algn="ctr">
-            <w14:solidFill>
-              <w14:schemeClr w14:val="tx1"/>
-            </w14:solidFill>
-            <w14:prstDash w14:val="solid"/>
-            <w14:round/>
-          </w14:textOutline>
-        </w:rPr>
-        <w:t>Output: -</w:t>
-      </w:r>
-    </w:p>
-    <w:p>
-      <w:pPr>
-        <w:rPr>
-          <w:b/>
-          <w:color w:val="5B9BD5" w:themeColor="accent5"/>
-          <w:sz w:val="36"/>
-          <w:szCs w:val="36"/>
-          <w:lang w:val="en-US"/>
-          <w14:shadow w14:blurRad="12700" w14:dist="38100" w14:dir="2700000" w14:sx="100000" w14:sy="100000" w14:kx="0" w14:ky="0" w14:algn="tl">
-            <w14:schemeClr w14:val="accent5">
-              <w14:lumMod w14:val="60000"/>
-              <w14:lumOff w14:val="40000"/>
-            </w14:schemeClr>
-          </w14:shadow>
-          <w14:textOutline w14:w="9525" w14:cap="flat" w14:cmpd="sng" w14:algn="ctr">
-            <w14:solidFill>
-              <w14:schemeClr w14:val="tx1"/>
-            </w14:solidFill>
-            <w14:prstDash w14:val="solid"/>
-            <w14:round/>
-          </w14:textOutline>
-        </w:rPr>
-      </w:pPr>
-      <w:r>
-        <w:rPr>
-          <w:b/>
-          <w:noProof/>
-          <w:color w:val="5B9BD5" w:themeColor="accent5"/>
-          <w:sz w:val="36"/>
-          <w:szCs w:val="36"/>
-          <w:lang w:val="en-US"/>
-          <w14:shadow w14:blurRad="12700" w14:dist="38100" w14:dir="2700000" w14:sx="100000" w14:sy="100000" w14:kx="0" w14:ky="0" w14:algn="tl">
-            <w14:schemeClr w14:val="accent5">
-              <w14:lumMod w14:val="60000"/>
-              <w14:lumOff w14:val="40000"/>
-            </w14:schemeClr>
-          </w14:shadow>
-          <w14:textOutline w14:w="9525" w14:cap="flat" w14:cmpd="sng" w14:algn="ctr">
-            <w14:solidFill>
-              <w14:schemeClr w14:val="tx1"/>
-            </w14:solidFill>
-            <w14:prstDash w14:val="solid"/>
-            <w14:round/>
-          </w14:textOutline>
-        </w:rPr>
+      <w:r>
         <w:drawing>
-          <wp:inline distT="0" distB="0" distL="0" distR="0" wp14:anchorId="7B9DC869" wp14:editId="74135204">
-            <wp:extent cx="5224780" cy="1156625"/>
-            <wp:effectExtent l="0" t="0" r="0" b="0"/>
-            <wp:docPr id="6" name="Picture 6"/>
+          <wp:inline distT="0" distB="0" distL="0" distR="0" wp14:anchorId="3F41997E" wp14:editId="630C1FF9">
+            <wp:extent cx="5731510" cy="998220"/>
+            <wp:effectExtent l="0" t="0" r="0" b="5080"/>
+            <wp:docPr id="18" name="Picture 18" descr="A picture containing shape&#10;&#10;Description automatically generated"/>
             <wp:cNvGraphicFramePr>
               <a:graphicFrameLocks xmlns:a="http://schemas.openxmlformats.org/drawingml/2006/main" noChangeAspect="1"/>
             </wp:cNvGraphicFramePr>
@@ -4344,7 +3089,7 @@
               <a:graphicData uri="http://schemas.openxmlformats.org/drawingml/2006/picture">
                 <pic:pic xmlns:pic="http://schemas.openxmlformats.org/drawingml/2006/picture">
                   <pic:nvPicPr>
-                    <pic:cNvPr id="1" name=""/>
+                    <pic:cNvPr id="18" name="Picture 18" descr="A picture containing shape&#10;&#10;Description automatically generated"/>
                     <pic:cNvPicPr/>
                   </pic:nvPicPr>
                   <pic:blipFill>
@@ -4356,7 +3101,7 @@
                   <pic:spPr>
                     <a:xfrm>
                       <a:off x="0" y="0"/>
-                      <a:ext cx="5362966" cy="1187216"/>
+                      <a:ext cx="5731510" cy="998220"/>
                     </a:xfrm>
                     <a:prstGeom prst="rect">
                       <a:avLst/>
@@ -4369,268 +3114,109 @@
         </w:drawing>
       </w:r>
     </w:p>
-    <w:p>
-      <w:pPr>
-        <w:pStyle w:val="Title"/>
-        <w:rPr>
-          <w:lang w:val="en-US"/>
-        </w:rPr>
-      </w:pPr>
-      <w:r>
-        <w:rPr>
-          <w:b/>
-          <w:bCs/>
-          <w:highlight w:val="green"/>
-          <w:u w:val="single"/>
-          <w:lang w:val="en-US"/>
-        </w:rPr>
-        <w:lastRenderedPageBreak/>
-        <w:t>Creating an Array</w:t>
-      </w:r>
-      <w:r>
-        <w:rPr>
-          <w:highlight w:val="green"/>
-          <w:lang w:val="en-US"/>
-        </w:rPr>
-        <w:t>: -</w:t>
-      </w:r>
-    </w:p>
-    <w:p>
-      <w:pPr>
-        <w:rPr>
-          <w:lang w:val="en-US"/>
-        </w:rPr>
-      </w:pPr>
-    </w:p>
-    <w:p>
-      <w:pPr>
-        <w:rPr>
-          <w:lang w:val="en-US"/>
-        </w:rPr>
-      </w:pPr>
-      <w:r>
-        <w:rPr>
-          <w:lang w:val="en-US"/>
-        </w:rPr>
-        <w:t xml:space="preserve">Here we will learn how to create an array in bash shell scripting. </w:t>
-      </w:r>
-      <w:r>
-        <w:rPr>
-          <w:lang w:val="en-US"/>
-        </w:rPr>
-        <w:t>The syntax will be mentioned below.</w:t>
-      </w:r>
-    </w:p>
-    <w:p>
-      <w:pPr>
-        <w:rPr>
-          <w:lang w:val="en-US"/>
-        </w:rPr>
-      </w:pPr>
-    </w:p>
-    <w:p>
-      <w:pPr>
-        <w:rPr>
-          <w:lang w:val="en-US"/>
-        </w:rPr>
-      </w:pPr>
-      <w:r>
-        <w:rPr>
-          <w:b/>
-          <w:bCs/>
-          <w:lang w:val="en-US"/>
-        </w:rPr>
-        <w:t>Syntax</w:t>
-      </w:r>
-      <w:r>
-        <w:rPr>
-          <w:lang w:val="en-US"/>
-        </w:rPr>
-        <w:t>: -</w:t>
-      </w:r>
-    </w:p>
-    <w:p>
-      <w:pPr>
-        <w:rPr>
-          <w:lang w:val="en-US"/>
-        </w:rPr>
-      </w:pPr>
-      <w:r>
-        <w:rPr>
-          <w:lang w:val="en-US"/>
-        </w:rPr>
-        <w:t xml:space="preserve">Declare -a </w:t>
-      </w:r>
-      <w:r>
-        <w:rPr>
-          <w:lang w:val="en-US"/>
-        </w:rPr>
-        <w:t>array_name=</w:t>
-      </w:r>
-    </w:p>
-    <w:p>
-      <w:pPr>
-        <w:rPr>
-          <w:lang w:val="en-US"/>
-        </w:rPr>
-      </w:pPr>
-      <w:r>
-        <w:rPr>
-          <w:lang w:val="en-US"/>
-        </w:rPr>
-        <w:t>(element1 element2 element3 ...)</w:t>
-      </w:r>
-    </w:p>
-    <w:p>
-      <w:pPr>
-        <w:rPr>
-          <w:lang w:val="en-US"/>
-        </w:rPr>
-      </w:pPr>
-    </w:p>
-    <w:p>
-      <w:pPr>
-        <w:rPr>
-          <w:lang w:val="en-US"/>
-        </w:rPr>
-      </w:pPr>
-      <w:r>
-        <w:rPr>
-          <w:lang w:val="en-US"/>
-        </w:rPr>
-        <w:t>Printing the elements: -</w:t>
-      </w:r>
-    </w:p>
-    <w:p>
-      <w:pPr>
-        <w:rPr>
-          <w:lang w:val="en-US"/>
-        </w:rPr>
-      </w:pPr>
-      <w:r>
-        <w:rPr>
-          <w:lang w:val="en-US"/>
-        </w:rPr>
-        <w:t xml:space="preserve">echo ${Array_name[@]} //this will print all the elements inside the array </w:t>
-      </w:r>
-    </w:p>
-    <w:p>
-      <w:pPr>
-        <w:rPr>
-          <w:lang w:val="en-US"/>
-        </w:rPr>
-      </w:pPr>
-      <w:r>
-        <w:rPr>
-          <w:lang w:val="en-US"/>
-        </w:rPr>
-        <w:t xml:space="preserve">echo ${Array_name[Index_Value]} // this will print the exact Index value element from the array </w:t>
-      </w:r>
-    </w:p>
-    <w:p>
-      <w:pPr>
-        <w:rPr>
-          <w:lang w:val="en-US"/>
-        </w:rPr>
-      </w:pPr>
-    </w:p>
-    <w:p>
-      <w:pPr>
-        <w:rPr>
-          <w:b/>
-          <w:color w:val="5B9BD5" w:themeColor="accent5"/>
-          <w:sz w:val="36"/>
-          <w:szCs w:val="36"/>
-          <w:lang w:val="en-US"/>
-          <w14:shadow w14:blurRad="12700" w14:dist="38100" w14:dir="2700000" w14:sx="100000" w14:sy="100000" w14:kx="0" w14:ky="0" w14:algn="tl">
-            <w14:schemeClr w14:val="accent5">
-              <w14:lumMod w14:val="60000"/>
-              <w14:lumOff w14:val="40000"/>
-            </w14:schemeClr>
-          </w14:shadow>
-          <w14:textOutline w14:w="9525" w14:cap="flat" w14:cmpd="sng" w14:algn="ctr">
-            <w14:solidFill>
-              <w14:schemeClr w14:val="tx1"/>
-            </w14:solidFill>
-            <w14:prstDash w14:val="solid"/>
-            <w14:round/>
-          </w14:textOutline>
-        </w:rPr>
-      </w:pPr>
-      <w:r>
-        <w:rPr>
-          <w:b/>
-          <w:color w:val="5B9BD5" w:themeColor="accent5"/>
-          <w:sz w:val="36"/>
-          <w:szCs w:val="36"/>
-          <w:lang w:val="en-US"/>
-          <w14:shadow w14:blurRad="12700" w14:dist="38100" w14:dir="2700000" w14:sx="100000" w14:sy="100000" w14:kx="0" w14:ky="0" w14:algn="tl">
-            <w14:schemeClr w14:val="accent5">
-              <w14:lumMod w14:val="60000"/>
-              <w14:lumOff w14:val="40000"/>
-            </w14:schemeClr>
-          </w14:shadow>
-          <w14:textOutline w14:w="9525" w14:cap="flat" w14:cmpd="sng" w14:algn="ctr">
-            <w14:solidFill>
-              <w14:schemeClr w14:val="tx1"/>
-            </w14:solidFill>
-            <w14:prstDash w14:val="solid"/>
-            <w14:round/>
-          </w14:textOutline>
-        </w:rPr>
-        <w:t>Screenshot: -</w:t>
-      </w:r>
-    </w:p>
-    <w:p>
-      <w:pPr>
-        <w:rPr>
-          <w:b/>
-          <w:color w:val="5B9BD5" w:themeColor="accent5"/>
-          <w:sz w:val="36"/>
-          <w:szCs w:val="36"/>
-          <w:lang w:val="en-US"/>
-          <w14:shadow w14:blurRad="12700" w14:dist="38100" w14:dir="2700000" w14:sx="100000" w14:sy="100000" w14:kx="0" w14:ky="0" w14:algn="tl">
-            <w14:schemeClr w14:val="accent5">
-              <w14:lumMod w14:val="60000"/>
-              <w14:lumOff w14:val="40000"/>
-            </w14:schemeClr>
-          </w14:shadow>
-          <w14:textOutline w14:w="9525" w14:cap="flat" w14:cmpd="sng" w14:algn="ctr">
-            <w14:solidFill>
-              <w14:schemeClr w14:val="tx1"/>
-            </w14:solidFill>
-            <w14:prstDash w14:val="solid"/>
-            <w14:round/>
-          </w14:textOutline>
-        </w:rPr>
-      </w:pPr>
-      <w:r>
-        <w:rPr>
-          <w:b/>
-          <w:noProof/>
-          <w:color w:val="5B9BD5" w:themeColor="accent5"/>
-          <w:sz w:val="36"/>
-          <w:szCs w:val="36"/>
-          <w:lang w:val="en-US"/>
-          <w14:shadow w14:blurRad="12700" w14:dist="38100" w14:dir="2700000" w14:sx="100000" w14:sy="100000" w14:kx="0" w14:ky="0" w14:algn="tl">
-            <w14:schemeClr w14:val="accent5">
-              <w14:lumMod w14:val="60000"/>
-              <w14:lumOff w14:val="40000"/>
-            </w14:schemeClr>
-          </w14:shadow>
-          <w14:textOutline w14:w="9525" w14:cap="flat" w14:cmpd="sng" w14:algn="ctr">
-            <w14:solidFill>
-              <w14:schemeClr w14:val="tx1"/>
-            </w14:solidFill>
-            <w14:prstDash w14:val="solid"/>
-            <w14:round/>
-          </w14:textOutline>
+    <w:p/>
+    <w:p>
+      <w:pPr>
+        <w:pBdr>
+          <w:top w:val="single" w:sz="2" w:space="0" w:color="E5E7EB"/>
+          <w:left w:val="single" w:sz="2" w:space="0" w:color="E5E7EB"/>
+          <w:bottom w:val="single" w:sz="2" w:space="0" w:color="E5E7EB"/>
+          <w:right w:val="single" w:sz="2" w:space="0" w:color="E5E7EB"/>
+        </w:pBdr>
+        <w:shd w:val="clear" w:color="auto" w:fill="111827"/>
+        <w:spacing w:before="100" w:beforeAutospacing="1" w:after="100" w:afterAutospacing="1"/>
+        <w:rPr>
+          <w:rFonts w:ascii="Roboto" w:eastAsia="Times New Roman" w:hAnsi="Roboto" w:cs="Times New Roman"/>
+          <w:color w:val="D1D5DB"/>
+          <w:sz w:val="27"/>
+          <w:szCs w:val="27"/>
+          <w:lang w:eastAsia="en-GB"/>
+        </w:rPr>
+      </w:pPr>
+      <w:r>
+        <w:rPr>
+          <w:rFonts w:ascii="Roboto" w:eastAsia="Times New Roman" w:hAnsi="Roboto" w:cs="Times New Roman"/>
+          <w:color w:val="D1D5DB"/>
+          <w:sz w:val="27"/>
+          <w:szCs w:val="27"/>
+          <w:lang w:eastAsia="en-GB"/>
+        </w:rPr>
+        <w:t>You can also use the logical and </w:t>
+      </w:r>
+      <w:r>
+        <w:rPr>
+          <w:rFonts w:ascii="Roboto Mono" w:eastAsia="Times New Roman" w:hAnsi="Roboto Mono" w:cs="Courier New"/>
+          <w:color w:val="D1D5DB"/>
+          <w:sz w:val="20"/>
+          <w:szCs w:val="20"/>
+          <w:bdr w:val="single" w:sz="2" w:space="0" w:color="E5E7EB" w:frame="1"/>
+          <w:lang w:eastAsia="en-GB"/>
+        </w:rPr>
+        <w:t>&amp;&amp;</w:t>
+      </w:r>
+      <w:r>
+        <w:rPr>
+          <w:rFonts w:ascii="Roboto" w:eastAsia="Times New Roman" w:hAnsi="Roboto" w:cs="Times New Roman"/>
+          <w:color w:val="D1D5DB"/>
+          <w:sz w:val="27"/>
+          <w:szCs w:val="27"/>
+          <w:lang w:eastAsia="en-GB"/>
+        </w:rPr>
+        <w:t> and or </w:t>
+      </w:r>
+      <w:r>
+        <w:rPr>
+          <w:rFonts w:ascii="Roboto Mono" w:eastAsia="Times New Roman" w:hAnsi="Roboto Mono" w:cs="Courier New"/>
+          <w:color w:val="D1D5DB"/>
+          <w:sz w:val="20"/>
+          <w:szCs w:val="20"/>
+          <w:bdr w:val="single" w:sz="2" w:space="0" w:color="E5E7EB" w:frame="1"/>
+          <w:lang w:eastAsia="en-GB"/>
+        </w:rPr>
+        <w:t>||</w:t>
+      </w:r>
+      <w:r>
+        <w:rPr>
+          <w:rFonts w:ascii="Roboto" w:eastAsia="Times New Roman" w:hAnsi="Roboto" w:cs="Times New Roman"/>
+          <w:color w:val="D1D5DB"/>
+          <w:sz w:val="27"/>
+          <w:szCs w:val="27"/>
+          <w:lang w:eastAsia="en-GB"/>
+        </w:rPr>
+        <w:t> to compare strings:</w:t>
+      </w:r>
+    </w:p>
+    <w:p>
+      <w:pPr>
+        <w:pBdr>
+          <w:top w:val="single" w:sz="2" w:space="0" w:color="E5E7EB"/>
+          <w:left w:val="single" w:sz="2" w:space="0" w:color="E5E7EB"/>
+          <w:bottom w:val="single" w:sz="2" w:space="0" w:color="E5E7EB"/>
+          <w:right w:val="single" w:sz="2" w:space="0" w:color="E5E7EB"/>
+        </w:pBdr>
+        <w:shd w:val="clear" w:color="auto" w:fill="111827"/>
+        <w:spacing w:before="100" w:beforeAutospacing="1" w:after="100" w:afterAutospacing="1"/>
+        <w:rPr>
+          <w:rFonts w:ascii="Roboto" w:eastAsia="Times New Roman" w:hAnsi="Roboto" w:cs="Times New Roman"/>
+          <w:color w:val="D1D5DB"/>
+          <w:sz w:val="27"/>
+          <w:szCs w:val="27"/>
+          <w:lang w:eastAsia="en-GB"/>
+        </w:rPr>
+      </w:pPr>
+      <w:r>
+        <w:rPr>
+          <w:rFonts w:ascii="Roboto" w:eastAsia="Times New Roman" w:hAnsi="Roboto" w:cs="Times New Roman"/>
+          <w:color w:val="D1D5DB"/>
+          <w:sz w:val="27"/>
+          <w:szCs w:val="27"/>
+          <w:lang w:eastAsia="en-GB"/>
         </w:rPr>
         <w:drawing>
-          <wp:inline distT="0" distB="0" distL="0" distR="0" wp14:anchorId="4E5E8E75" wp14:editId="1BEC1DC6">
-            <wp:extent cx="4935220" cy="3276096"/>
-            <wp:effectExtent l="0" t="0" r="5080" b="635"/>
-            <wp:docPr id="7" name="Picture 7"/>
+          <wp:inline distT="0" distB="0" distL="0" distR="0" wp14:anchorId="04BA91E3" wp14:editId="0D731FF6">
+            <wp:extent cx="5731510" cy="374015"/>
+            <wp:effectExtent l="0" t="0" r="0" b="0"/>
+            <wp:docPr id="19" name="Picture 19"/>
             <wp:cNvGraphicFramePr>
               <a:graphicFrameLocks xmlns:a="http://schemas.openxmlformats.org/drawingml/2006/main" noChangeAspect="1"/>
             </wp:cNvGraphicFramePr>
@@ -4650,7 +3236,7 @@
                   <pic:spPr>
                     <a:xfrm>
                       <a:off x="0" y="0"/>
-                      <a:ext cx="4981055" cy="3306522"/>
+                      <a:ext cx="5731510" cy="374015"/>
                     </a:xfrm>
                     <a:prstGeom prst="rect">
                       <a:avLst/>
@@ -4665,121 +3251,52 @@
     </w:p>
     <w:p>
       <w:pPr>
-        <w:pStyle w:val="ListParagraph"/>
-        <w:numPr>
-          <w:ilvl w:val="0"/>
-          <w:numId w:val="3"/>
-        </w:numPr>
-        <w:rPr>
-          <w:highlight w:val="yellow"/>
-          <w:lang w:val="en-US"/>
-        </w:rPr>
-      </w:pPr>
-      <w:r>
-        <w:rPr>
-          <w:highlight w:val="yellow"/>
-          <w:lang w:val="en-US"/>
-        </w:rPr>
-        <w:t xml:space="preserve">Here we can write the index values of each element when creating or just add elements like above both the methods are mentioned. </w:t>
-      </w:r>
-    </w:p>
-    <w:p>
-      <w:pPr>
-        <w:rPr>
-          <w:b/>
-          <w:color w:val="5B9BD5" w:themeColor="accent5"/>
-          <w:sz w:val="36"/>
-          <w:szCs w:val="36"/>
-          <w:lang w:val="en-US"/>
-          <w14:shadow w14:blurRad="12700" w14:dist="38100" w14:dir="2700000" w14:sx="100000" w14:sy="100000" w14:kx="0" w14:ky="0" w14:algn="tl">
-            <w14:schemeClr w14:val="accent5">
-              <w14:lumMod w14:val="60000"/>
-              <w14:lumOff w14:val="40000"/>
-            </w14:schemeClr>
-          </w14:shadow>
-          <w14:textOutline w14:w="9525" w14:cap="flat" w14:cmpd="sng" w14:algn="ctr">
-            <w14:solidFill>
-              <w14:schemeClr w14:val="tx1"/>
-            </w14:solidFill>
-            <w14:prstDash w14:val="solid"/>
-            <w14:round/>
-          </w14:textOutline>
-        </w:rPr>
-      </w:pPr>
-      <w:r>
-        <w:rPr>
-          <w:b/>
-          <w:color w:val="5B9BD5" w:themeColor="accent5"/>
-          <w:sz w:val="36"/>
-          <w:szCs w:val="36"/>
-          <w:lang w:val="en-US"/>
-          <w14:shadow w14:blurRad="12700" w14:dist="38100" w14:dir="2700000" w14:sx="100000" w14:sy="100000" w14:kx="0" w14:ky="0" w14:algn="tl">
-            <w14:schemeClr w14:val="accent5">
-              <w14:lumMod w14:val="60000"/>
-              <w14:lumOff w14:val="40000"/>
-            </w14:schemeClr>
-          </w14:shadow>
-          <w14:textOutline w14:w="9525" w14:cap="flat" w14:cmpd="sng" w14:algn="ctr">
-            <w14:solidFill>
-              <w14:schemeClr w14:val="tx1"/>
-            </w14:solidFill>
-            <w14:prstDash w14:val="solid"/>
-            <w14:round/>
-          </w14:textOutline>
-        </w:rPr>
-        <w:t>Output: -</w:t>
-      </w:r>
-    </w:p>
-    <w:p>
-      <w:pPr>
-        <w:rPr>
-          <w:b/>
-          <w:color w:val="5B9BD5" w:themeColor="accent5"/>
-          <w:sz w:val="36"/>
-          <w:szCs w:val="36"/>
-          <w:lang w:val="en-US"/>
-          <w14:shadow w14:blurRad="12700" w14:dist="38100" w14:dir="2700000" w14:sx="100000" w14:sy="100000" w14:kx="0" w14:ky="0" w14:algn="tl">
-            <w14:schemeClr w14:val="accent5">
-              <w14:lumMod w14:val="60000"/>
-              <w14:lumOff w14:val="40000"/>
-            </w14:schemeClr>
-          </w14:shadow>
-          <w14:textOutline w14:w="9525" w14:cap="flat" w14:cmpd="sng" w14:algn="ctr">
-            <w14:solidFill>
-              <w14:schemeClr w14:val="tx1"/>
-            </w14:solidFill>
-            <w14:prstDash w14:val="solid"/>
-            <w14:round/>
-          </w14:textOutline>
-        </w:rPr>
-      </w:pPr>
-      <w:r>
-        <w:rPr>
-          <w:b/>
-          <w:noProof/>
-          <w:color w:val="5B9BD5" w:themeColor="accent5"/>
-          <w:sz w:val="36"/>
-          <w:szCs w:val="36"/>
-          <w:lang w:val="en-US"/>
-          <w14:shadow w14:blurRad="12700" w14:dist="38100" w14:dir="2700000" w14:sx="100000" w14:sy="100000" w14:kx="0" w14:ky="0" w14:algn="tl">
-            <w14:schemeClr w14:val="accent5">
-              <w14:lumMod w14:val="60000"/>
-              <w14:lumOff w14:val="40000"/>
-            </w14:schemeClr>
-          </w14:shadow>
-          <w14:textOutline w14:w="9525" w14:cap="flat" w14:cmpd="sng" w14:algn="ctr">
-            <w14:solidFill>
-              <w14:schemeClr w14:val="tx1"/>
-            </w14:solidFill>
-            <w14:prstDash w14:val="solid"/>
-            <w14:round/>
-          </w14:textOutline>
+        <w:pBdr>
+          <w:top w:val="single" w:sz="2" w:space="0" w:color="E5E7EB"/>
+          <w:left w:val="single" w:sz="2" w:space="0" w:color="E5E7EB"/>
+          <w:bottom w:val="single" w:sz="2" w:space="0" w:color="E5E7EB"/>
+          <w:right w:val="single" w:sz="2" w:space="0" w:color="E5E7EB"/>
+        </w:pBdr>
+        <w:shd w:val="clear" w:color="auto" w:fill="111827"/>
+        <w:tabs>
+          <w:tab w:val="left" w:pos="916"/>
+          <w:tab w:val="left" w:pos="1832"/>
+          <w:tab w:val="left" w:pos="2748"/>
+          <w:tab w:val="left" w:pos="3664"/>
+          <w:tab w:val="left" w:pos="4580"/>
+          <w:tab w:val="left" w:pos="5496"/>
+          <w:tab w:val="left" w:pos="6412"/>
+          <w:tab w:val="left" w:pos="7328"/>
+          <w:tab w:val="left" w:pos="8244"/>
+          <w:tab w:val="left" w:pos="9160"/>
+          <w:tab w:val="left" w:pos="10076"/>
+          <w:tab w:val="left" w:pos="10992"/>
+          <w:tab w:val="left" w:pos="11908"/>
+          <w:tab w:val="left" w:pos="12824"/>
+          <w:tab w:val="left" w:pos="13740"/>
+          <w:tab w:val="left" w:pos="14656"/>
+        </w:tabs>
+        <w:rPr>
+          <w:rFonts w:ascii="Roboto Mono" w:eastAsia="Times New Roman" w:hAnsi="Roboto Mono" w:cs="Courier New"/>
+          <w:color w:val="F8F8F2"/>
+          <w:sz w:val="20"/>
+          <w:szCs w:val="20"/>
+          <w:lang w:eastAsia="en-GB"/>
+        </w:rPr>
+      </w:pPr>
+      <w:r>
+        <w:rPr>
+          <w:rFonts w:ascii="Roboto Mono" w:eastAsia="Times New Roman" w:hAnsi="Roboto Mono" w:cs="Courier New"/>
+          <w:color w:val="F8F8F2"/>
+          <w:sz w:val="20"/>
+          <w:szCs w:val="20"/>
+          <w:lang w:eastAsia="en-GB"/>
         </w:rPr>
         <w:drawing>
-          <wp:inline distT="0" distB="0" distL="0" distR="0" wp14:anchorId="06652A3D" wp14:editId="440A4664">
-            <wp:extent cx="4971415" cy="968900"/>
-            <wp:effectExtent l="0" t="0" r="0" b="0"/>
-            <wp:docPr id="9" name="Picture 9"/>
+          <wp:inline distT="0" distB="0" distL="0" distR="0" wp14:anchorId="158B4EAD" wp14:editId="5CF29981">
+            <wp:extent cx="5731510" cy="758825"/>
+            <wp:effectExtent l="0" t="0" r="0" b="3175"/>
+            <wp:docPr id="20" name="Picture 20"/>
             <wp:cNvGraphicFramePr>
               <a:graphicFrameLocks xmlns:a="http://schemas.openxmlformats.org/drawingml/2006/main" noChangeAspect="1"/>
             </wp:cNvGraphicFramePr>
@@ -4799,7 +3316,7 @@
                   <pic:spPr>
                     <a:xfrm>
                       <a:off x="0" y="0"/>
-                      <a:ext cx="5105288" cy="994991"/>
+                      <a:ext cx="5731510" cy="758825"/>
                     </a:xfrm>
                     <a:prstGeom prst="rect">
                       <a:avLst/>
@@ -4811,6 +3328,496 @@
           </wp:inline>
         </w:drawing>
       </w:r>
+    </w:p>
+    <w:p/>
+    <w:p>
+      <w:pPr>
+        <w:rPr>
+          <w:lang w:val="en-US"/>
+        </w:rPr>
+      </w:pPr>
+    </w:p>
+    <w:p>
+      <w:pPr>
+        <w:rPr>
+          <w:lang w:val="en-US"/>
+        </w:rPr>
+      </w:pPr>
+    </w:p>
+    <w:p>
+      <w:pPr>
+        <w:rPr>
+          <w:lang w:val="en-US"/>
+        </w:rPr>
+      </w:pPr>
+    </w:p>
+    <w:p>
+      <w:pPr>
+        <w:rPr>
+          <w:lang w:val="en-US"/>
+        </w:rPr>
+      </w:pPr>
+    </w:p>
+    <w:p>
+      <w:pPr>
+        <w:rPr>
+          <w:lang w:val="en-US"/>
+        </w:rPr>
+      </w:pPr>
+    </w:p>
+    <w:p>
+      <w:pPr>
+        <w:rPr>
+          <w:lang w:val="en-US"/>
+        </w:rPr>
+      </w:pPr>
+    </w:p>
+    <w:p>
+      <w:pPr>
+        <w:rPr>
+          <w:lang w:val="en-US"/>
+        </w:rPr>
+      </w:pPr>
+    </w:p>
+    <w:p>
+      <w:pPr>
+        <w:rPr>
+          <w:lang w:val="en-US"/>
+        </w:rPr>
+      </w:pPr>
+    </w:p>
+    <w:p>
+      <w:pPr>
+        <w:rPr>
+          <w:lang w:val="en-US"/>
+        </w:rPr>
+      </w:pPr>
+    </w:p>
+    <w:p>
+      <w:pPr>
+        <w:rPr>
+          <w:lang w:val="en-US"/>
+        </w:rPr>
+      </w:pPr>
+    </w:p>
+    <w:p>
+      <w:pPr>
+        <w:rPr>
+          <w:lang w:val="en-US"/>
+        </w:rPr>
+      </w:pPr>
+    </w:p>
+    <w:p>
+      <w:pPr>
+        <w:rPr>
+          <w:lang w:val="en-US"/>
+        </w:rPr>
+      </w:pPr>
+    </w:p>
+    <w:p>
+      <w:pPr>
+        <w:rPr>
+          <w:lang w:val="en-US"/>
+        </w:rPr>
+      </w:pPr>
+    </w:p>
+    <w:p>
+      <w:pPr>
+        <w:rPr>
+          <w:lang w:val="en-US"/>
+        </w:rPr>
+      </w:pPr>
+    </w:p>
+    <w:p>
+      <w:pPr>
+        <w:rPr>
+          <w:lang w:val="en-US"/>
+        </w:rPr>
+      </w:pPr>
+    </w:p>
+    <w:p>
+      <w:pPr>
+        <w:rPr>
+          <w:lang w:val="en-US"/>
+        </w:rPr>
+      </w:pPr>
+    </w:p>
+    <w:p>
+      <w:pPr>
+        <w:rPr>
+          <w:lang w:val="en-US"/>
+        </w:rPr>
+      </w:pPr>
+    </w:p>
+    <w:p>
+      <w:pPr>
+        <w:rPr>
+          <w:lang w:val="en-US"/>
+        </w:rPr>
+      </w:pPr>
+    </w:p>
+    <w:p>
+      <w:pPr>
+        <w:rPr>
+          <w:lang w:val="en-US"/>
+        </w:rPr>
+      </w:pPr>
+    </w:p>
+    <w:p>
+      <w:pPr>
+        <w:rPr>
+          <w:lang w:val="en-US"/>
+        </w:rPr>
+      </w:pPr>
+    </w:p>
+    <w:p>
+      <w:pPr>
+        <w:rPr>
+          <w:lang w:val="en-US"/>
+        </w:rPr>
+      </w:pPr>
+    </w:p>
+    <w:p>
+      <w:pPr>
+        <w:rPr>
+          <w:lang w:val="en-US"/>
+        </w:rPr>
+      </w:pPr>
+    </w:p>
+    <w:p>
+      <w:pPr>
+        <w:rPr>
+          <w:lang w:val="en-US"/>
+        </w:rPr>
+      </w:pPr>
+    </w:p>
+    <w:p>
+      <w:pPr>
+        <w:rPr>
+          <w:lang w:val="en-US"/>
+        </w:rPr>
+      </w:pPr>
+    </w:p>
+    <w:p>
+      <w:pPr>
+        <w:rPr>
+          <w:lang w:val="en-US"/>
+        </w:rPr>
+      </w:pPr>
+    </w:p>
+    <w:p>
+      <w:pPr>
+        <w:rPr>
+          <w:lang w:val="en-US"/>
+        </w:rPr>
+      </w:pPr>
+    </w:p>
+    <w:p>
+      <w:pPr>
+        <w:rPr>
+          <w:lang w:val="en-US"/>
+        </w:rPr>
+      </w:pPr>
+      <w:r>
+        <w:rPr>
+          <w:lang w:val="en-US"/>
+        </w:rPr>
+        <w:br w:type="page"/>
+      </w:r>
+    </w:p>
+    <w:p>
+      <w:pPr>
+        <w:rPr>
+          <w:lang w:val="en-US"/>
+        </w:rPr>
+      </w:pPr>
+    </w:p>
+    <w:p>
+      <w:pPr>
+        <w:pStyle w:val="Title"/>
+        <w:rPr>
+          <w:lang w:val="en-US"/>
+        </w:rPr>
+      </w:pPr>
+      <w:r>
+        <w:rPr>
+          <w:b/>
+          <w:bCs/>
+          <w:highlight w:val="green"/>
+          <w:u w:val="single"/>
+          <w:lang w:val="en-US"/>
+        </w:rPr>
+        <w:t>Printing Fibonacci Series using `for` loop</w:t>
+      </w:r>
+      <w:r>
+        <w:rPr>
+          <w:highlight w:val="green"/>
+          <w:lang w:val="en-US"/>
+        </w:rPr>
+        <w:t>:  -</w:t>
+      </w:r>
+    </w:p>
+    <w:p>
+      <w:pPr>
+        <w:rPr>
+          <w:lang w:val="en-US"/>
+        </w:rPr>
+      </w:pPr>
+    </w:p>
+    <w:p>
+      <w:pPr>
+        <w:rPr>
+          <w:lang w:val="en-US"/>
+        </w:rPr>
+      </w:pPr>
+      <w:r>
+        <w:rPr>
+          <w:lang w:val="en-US"/>
+        </w:rPr>
+        <w:t xml:space="preserve">So here we will learn to print out the fibonacci series using the for loop that we learned in the previous classes. </w:t>
+      </w:r>
+    </w:p>
+    <w:p>
+      <w:pPr>
+        <w:rPr>
+          <w:lang w:val="en-US"/>
+        </w:rPr>
+      </w:pPr>
+    </w:p>
+    <w:p>
+      <w:pPr>
+        <w:rPr>
+          <w:lang w:val="en-US"/>
+        </w:rPr>
+      </w:pPr>
+      <w:r>
+        <w:rPr>
+          <w:u w:val="single"/>
+          <w:lang w:val="en-US"/>
+        </w:rPr>
+        <w:t>Code</w:t>
+      </w:r>
+      <w:r>
+        <w:rPr>
+          <w:lang w:val="en-US"/>
+        </w:rPr>
+        <w:t>: -</w:t>
+      </w:r>
+    </w:p>
+    <w:p>
+      <w:pPr>
+        <w:rPr>
+          <w:lang w:val="en-US"/>
+        </w:rPr>
+      </w:pPr>
+    </w:p>
+    <w:p>
+      <w:pPr>
+        <w:rPr>
+          <w:lang w:val="en-US"/>
+        </w:rPr>
+      </w:pPr>
+      <w:r>
+        <w:rPr>
+          <w:lang w:val="en-US"/>
+        </w:rPr>
+        <w:t xml:space="preserve">```bash </w:t>
+      </w:r>
+    </w:p>
+    <w:p>
+      <w:pPr>
+        <w:rPr>
+          <w:lang w:val="en-US"/>
+        </w:rPr>
+      </w:pPr>
+      <w:r>
+        <w:rPr>
+          <w:lang w:val="en-US"/>
+        </w:rPr>
+        <w:t xml:space="preserve">#! /usr/bin/bash </w:t>
+      </w:r>
+    </w:p>
+    <w:p>
+      <w:pPr>
+        <w:rPr>
+          <w:lang w:val="en-US"/>
+        </w:rPr>
+      </w:pPr>
+      <w:r>
+        <w:rPr>
+          <w:lang w:val="en-US"/>
+        </w:rPr>
+        <w:t>echo “Enter the number of terms: “</w:t>
+      </w:r>
+    </w:p>
+    <w:p>
+      <w:pPr>
+        <w:rPr>
+          <w:lang w:val="en-US"/>
+        </w:rPr>
+      </w:pPr>
+      <w:r>
+        <w:rPr>
+          <w:lang w:val="en-US"/>
+        </w:rPr>
+        <w:t>read num</w:t>
+      </w:r>
+    </w:p>
+    <w:p>
+      <w:pPr>
+        <w:rPr>
+          <w:lang w:val="en-US"/>
+        </w:rPr>
+      </w:pPr>
+      <w:r>
+        <w:rPr>
+          <w:lang w:val="en-US"/>
+        </w:rPr>
+        <w:t>echo “Now we will print the terms below: -“</w:t>
+      </w:r>
+    </w:p>
+    <w:p>
+      <w:pPr>
+        <w:rPr>
+          <w:lang w:val="en-US"/>
+        </w:rPr>
+      </w:pPr>
+      <w:r>
+        <w:rPr>
+          <w:lang w:val="en-US"/>
+        </w:rPr>
+        <w:t>for(</w:t>
+      </w:r>
+      <w:proofErr w:type="spellStart"/>
+      <w:r>
+        <w:rPr>
+          <w:lang w:val="en-US"/>
+        </w:rPr>
+        <w:t>i</w:t>
+      </w:r>
+      <w:proofErr w:type="spellEnd"/>
+      <w:r>
+        <w:rPr>
+          <w:lang w:val="en-US"/>
+        </w:rPr>
+        <w:t>=0;i&lt;n;i++)</w:t>
+      </w:r>
+    </w:p>
+    <w:p>
+      <w:pPr>
+        <w:rPr>
+          <w:lang w:val="en-US"/>
+        </w:rPr>
+      </w:pPr>
+      <w:r>
+        <w:rPr>
+          <w:lang w:val="en-US"/>
+        </w:rPr>
+        <w:t xml:space="preserve">do </w:t>
+      </w:r>
+    </w:p>
+    <w:p>
+      <w:pPr>
+        <w:rPr>
+          <w:lang w:val="en-US"/>
+        </w:rPr>
+      </w:pPr>
+      <w:r>
+        <w:rPr>
+          <w:lang w:val="en-US"/>
+        </w:rPr>
+        <w:tab/>
+        <w:t>echo -n “$a  “ //Here we kept a space so the terms which will be printed later won’t get messy and will have space in between them</w:t>
+      </w:r>
+    </w:p>
+    <w:p>
+      <w:pPr>
+        <w:rPr>
+          <w:lang w:val="en-US"/>
+        </w:rPr>
+      </w:pPr>
+      <w:r>
+        <w:rPr>
+          <w:lang w:val="en-US"/>
+        </w:rPr>
+        <w:tab/>
+        <w:t>a=0</w:t>
+      </w:r>
+    </w:p>
+    <w:p>
+      <w:pPr>
+        <w:rPr>
+          <w:lang w:val="en-US"/>
+        </w:rPr>
+      </w:pPr>
+      <w:r>
+        <w:rPr>
+          <w:lang w:val="en-US"/>
+        </w:rPr>
+        <w:tab/>
+        <w:t>b=1</w:t>
+      </w:r>
+    </w:p>
+    <w:p>
+      <w:pPr>
+        <w:rPr>
+          <w:lang w:val="en-US"/>
+        </w:rPr>
+      </w:pPr>
+      <w:r>
+        <w:rPr>
+          <w:lang w:val="en-US"/>
+        </w:rPr>
+        <w:tab/>
+        <w:t>fn=$((a+b))</w:t>
+      </w:r>
+    </w:p>
+    <w:p>
+      <w:pPr>
+        <w:rPr>
+          <w:lang w:val="en-US"/>
+        </w:rPr>
+      </w:pPr>
+      <w:r>
+        <w:rPr>
+          <w:lang w:val="en-US"/>
+        </w:rPr>
+        <w:tab/>
+        <w:t xml:space="preserve">b=$fn </w:t>
+      </w:r>
+    </w:p>
+    <w:p>
+      <w:pPr>
+        <w:rPr>
+          <w:lang w:val="en-US"/>
+        </w:rPr>
+      </w:pPr>
+      <w:r>
+        <w:rPr>
+          <w:lang w:val="en-US"/>
+        </w:rPr>
+        <w:t>done</w:t>
+      </w:r>
+    </w:p>
+    <w:p>
+      <w:pPr>
+        <w:rPr>
+          <w:lang w:val="en-US"/>
+        </w:rPr>
+      </w:pPr>
+      <w:r>
+        <w:rPr>
+          <w:lang w:val="en-US"/>
+        </w:rPr>
+        <w:t xml:space="preserve">``` </w:t>
+      </w:r>
+    </w:p>
+    <w:p>
+      <w:pPr>
+        <w:rPr>
+          <w:lang w:val="en-US"/>
+        </w:rPr>
+      </w:pPr>
     </w:p>
     <w:p>
       <w:pPr>
@@ -4835,9 +3842,7 @@
           </w14:textOutline>
         </w:rPr>
       </w:pPr>
-    </w:p>
-    <w:p>
-      <w:pPr>
+      <w:r>
         <w:rPr>
           <w:b/>
           <w:color w:val="5B9BD5" w:themeColor="accent5"/>
@@ -4858,67 +3863,7 @@
             <w14:round/>
           </w14:textOutline>
         </w:rPr>
-      </w:pPr>
-    </w:p>
-    <w:p>
-      <w:pPr>
-        <w:pStyle w:val="Title"/>
-        <w:rPr>
-          <w:b/>
-          <w:bCs/>
-          <w:lang w:val="en-US"/>
-        </w:rPr>
-      </w:pPr>
-      <w:r>
-        <w:rPr>
-          <w:b/>
-          <w:bCs/>
-          <w:highlight w:val="green"/>
-          <w:u w:val="single"/>
-          <w:lang w:val="en-US"/>
-        </w:rPr>
-        <w:lastRenderedPageBreak/>
-        <w:t>System Call</w:t>
-      </w:r>
-      <w:r>
-        <w:rPr>
-          <w:b/>
-          <w:bCs/>
-          <w:highlight w:val="green"/>
-          <w:lang w:val="en-US"/>
-        </w:rPr>
-        <w:t>:  -</w:t>
-      </w:r>
-    </w:p>
-    <w:p>
-      <w:pPr>
-        <w:rPr>
-          <w:lang w:val="en-US"/>
-        </w:rPr>
-      </w:pPr>
-    </w:p>
-    <w:p>
-      <w:pPr>
-        <w:shd w:val="clear" w:color="auto" w:fill="FFFFFF"/>
-        <w:spacing w:after="450"/>
-        <w:textAlignment w:val="baseline"/>
-        <w:rPr>
-          <w:rFonts w:ascii="Arial" w:eastAsia="Times New Roman" w:hAnsi="Arial" w:cs="Arial"/>
-          <w:color w:val="444444"/>
-          <w:sz w:val="27"/>
-          <w:szCs w:val="27"/>
-          <w:lang w:eastAsia="en-GB"/>
-        </w:rPr>
-      </w:pPr>
-      <w:r>
-        <w:rPr>
-          <w:rFonts w:ascii="Arial" w:eastAsia="Times New Roman" w:hAnsi="Arial" w:cs="Arial"/>
-          <w:color w:val="444444"/>
-          <w:sz w:val="27"/>
-          <w:szCs w:val="27"/>
-          <w:lang w:eastAsia="en-GB"/>
-        </w:rPr>
-        <w:t>A system call is a function that allows a process to communicate with the Linux kernel. It’s just a programmatic way for a computer program to order a facility from the operating system’s kernel. System calls expose the operating system’s resources to user programs through an API (Application Programming Interface). System calls can only access the kernel framework. System calls are needed for all the services that need resources.</w:t>
+        <w:t>Screenshot: -</w:t>
       </w:r>
     </w:p>
     <w:p>
@@ -4944,7 +3889,615 @@
           </w14:textOutline>
         </w:rPr>
       </w:pPr>
-      <w:r>
+    </w:p>
+    <w:p>
+      <w:pPr>
+        <w:rPr>
+          <w:b/>
+          <w:outline/>
+          <w:color w:val="5B9BD5" w:themeColor="accent5"/>
+          <w:lang w:val="en-US"/>
+          <w14:shadow w14:blurRad="38100" w14:dist="22860" w14:dir="5400000" w14:sx="100000" w14:sy="100000" w14:kx="0" w14:ky="0" w14:algn="tl">
+            <w14:srgbClr w14:val="000000">
+              <w14:alpha w14:val="70000"/>
+            </w14:srgbClr>
+          </w14:shadow>
+          <w14:textOutline w14:w="10160" w14:cap="flat" w14:cmpd="sng" w14:algn="ctr">
+            <w14:solidFill>
+              <w14:schemeClr w14:val="accent5"/>
+            </w14:solidFill>
+            <w14:prstDash w14:val="solid"/>
+            <w14:round/>
+          </w14:textOutline>
+          <w14:textFill>
+            <w14:solidFill>
+              <w14:srgbClr w14:val="FFFFFF"/>
+            </w14:solidFill>
+          </w14:textFill>
+        </w:rPr>
+      </w:pPr>
+      <w:r>
+        <w:rPr>
+          <w:b/>
+          <w:outline/>
+          <w:noProof/>
+          <w:color w:val="5B9BD5" w:themeColor="accent5"/>
+          <w:lang w:val="en-US"/>
+          <w14:shadow w14:blurRad="38100" w14:dist="22860" w14:dir="5400000" w14:sx="100000" w14:sy="100000" w14:kx="0" w14:ky="0" w14:algn="tl">
+            <w14:srgbClr w14:val="000000">
+              <w14:alpha w14:val="70000"/>
+            </w14:srgbClr>
+          </w14:shadow>
+          <w14:textOutline w14:w="10160" w14:cap="flat" w14:cmpd="sng" w14:algn="ctr">
+            <w14:solidFill>
+              <w14:schemeClr w14:val="accent5"/>
+            </w14:solidFill>
+            <w14:prstDash w14:val="solid"/>
+            <w14:round/>
+          </w14:textOutline>
+          <w14:textFill>
+            <w14:solidFill>
+              <w14:srgbClr w14:val="FFFFFF"/>
+            </w14:solidFill>
+          </w14:textFill>
+        </w:rPr>
+        <w:drawing>
+          <wp:inline distT="0" distB="0" distL="0" distR="0" wp14:anchorId="3D4927AC" wp14:editId="0D4D4A38">
+            <wp:extent cx="5731510" cy="2113914"/>
+            <wp:effectExtent l="0" t="0" r="0" b="0"/>
+            <wp:docPr id="3" name="Picture 3"/>
+            <wp:cNvGraphicFramePr>
+              <a:graphicFrameLocks xmlns:a="http://schemas.openxmlformats.org/drawingml/2006/main" noChangeAspect="1"/>
+            </wp:cNvGraphicFramePr>
+            <a:graphic xmlns:a="http://schemas.openxmlformats.org/drawingml/2006/main">
+              <a:graphicData uri="http://schemas.openxmlformats.org/drawingml/2006/picture">
+                <pic:pic xmlns:pic="http://schemas.openxmlformats.org/drawingml/2006/picture">
+                  <pic:nvPicPr>
+                    <pic:cNvPr id="1" name=""/>
+                    <pic:cNvPicPr/>
+                  </pic:nvPicPr>
+                  <pic:blipFill>
+                    <a:blip r:embed="rId17"/>
+                    <a:stretch>
+                      <a:fillRect/>
+                    </a:stretch>
+                  </pic:blipFill>
+                  <pic:spPr>
+                    <a:xfrm>
+                      <a:off x="0" y="0"/>
+                      <a:ext cx="5989516" cy="2209073"/>
+                    </a:xfrm>
+                    <a:prstGeom prst="rect">
+                      <a:avLst/>
+                    </a:prstGeom>
+                  </pic:spPr>
+                </pic:pic>
+              </a:graphicData>
+            </a:graphic>
+          </wp:inline>
+        </w:drawing>
+      </w:r>
+    </w:p>
+    <w:p>
+      <w:pPr>
+        <w:rPr>
+          <w:b/>
+          <w:outline/>
+          <w:color w:val="5B9BD5" w:themeColor="accent5"/>
+          <w:lang w:val="en-US"/>
+          <w14:shadow w14:blurRad="38100" w14:dist="22860" w14:dir="5400000" w14:sx="100000" w14:sy="100000" w14:kx="0" w14:ky="0" w14:algn="tl">
+            <w14:srgbClr w14:val="000000">
+              <w14:alpha w14:val="70000"/>
+            </w14:srgbClr>
+          </w14:shadow>
+          <w14:textOutline w14:w="10160" w14:cap="flat" w14:cmpd="sng" w14:algn="ctr">
+            <w14:solidFill>
+              <w14:schemeClr w14:val="accent5"/>
+            </w14:solidFill>
+            <w14:prstDash w14:val="solid"/>
+            <w14:round/>
+          </w14:textOutline>
+          <w14:textFill>
+            <w14:solidFill>
+              <w14:srgbClr w14:val="FFFFFF"/>
+            </w14:solidFill>
+          </w14:textFill>
+        </w:rPr>
+      </w:pPr>
+      <w:r>
+        <w:rPr>
+          <w:b/>
+          <w:outline/>
+          <w:color w:val="5B9BD5" w:themeColor="accent5"/>
+          <w:lang w:val="en-US"/>
+          <w14:shadow w14:blurRad="38100" w14:dist="22860" w14:dir="5400000" w14:sx="100000" w14:sy="100000" w14:kx="0" w14:ky="0" w14:algn="tl">
+            <w14:srgbClr w14:val="000000">
+              <w14:alpha w14:val="70000"/>
+            </w14:srgbClr>
+          </w14:shadow>
+          <w14:textOutline w14:w="10160" w14:cap="flat" w14:cmpd="sng" w14:algn="ctr">
+            <w14:solidFill>
+              <w14:schemeClr w14:val="accent5"/>
+            </w14:solidFill>
+            <w14:prstDash w14:val="solid"/>
+            <w14:round/>
+          </w14:textOutline>
+          <w14:textFill>
+            <w14:solidFill>
+              <w14:srgbClr w14:val="FFFFFF"/>
+            </w14:solidFill>
+          </w14:textFill>
+        </w:rPr>
+        <w:t>Output: -</w:t>
+      </w:r>
+    </w:p>
+    <w:p>
+      <w:pPr>
+        <w:rPr>
+          <w:b/>
+          <w:outline/>
+          <w:color w:val="5B9BD5" w:themeColor="accent5"/>
+          <w:lang w:val="en-US"/>
+          <w14:shadow w14:blurRad="38100" w14:dist="22860" w14:dir="5400000" w14:sx="100000" w14:sy="100000" w14:kx="0" w14:ky="0" w14:algn="tl">
+            <w14:srgbClr w14:val="000000">
+              <w14:alpha w14:val="70000"/>
+            </w14:srgbClr>
+          </w14:shadow>
+          <w14:textOutline w14:w="10160" w14:cap="flat" w14:cmpd="sng" w14:algn="ctr">
+            <w14:solidFill>
+              <w14:schemeClr w14:val="accent5"/>
+            </w14:solidFill>
+            <w14:prstDash w14:val="solid"/>
+            <w14:round/>
+          </w14:textOutline>
+          <w14:textFill>
+            <w14:solidFill>
+              <w14:srgbClr w14:val="FFFFFF"/>
+            </w14:solidFill>
+          </w14:textFill>
+        </w:rPr>
+      </w:pPr>
+      <w:r>
+        <w:rPr>
+          <w:b/>
+          <w:outline/>
+          <w:noProof/>
+          <w:color w:val="5B9BD5" w:themeColor="accent5"/>
+          <w:lang w:val="en-US"/>
+          <w14:shadow w14:blurRad="38100" w14:dist="22860" w14:dir="5400000" w14:sx="100000" w14:sy="100000" w14:kx="0" w14:ky="0" w14:algn="tl">
+            <w14:srgbClr w14:val="000000">
+              <w14:alpha w14:val="70000"/>
+            </w14:srgbClr>
+          </w14:shadow>
+          <w14:textOutline w14:w="10160" w14:cap="flat" w14:cmpd="sng" w14:algn="ctr">
+            <w14:solidFill>
+              <w14:schemeClr w14:val="accent5"/>
+            </w14:solidFill>
+            <w14:prstDash w14:val="solid"/>
+            <w14:round/>
+          </w14:textOutline>
+          <w14:textFill>
+            <w14:solidFill>
+              <w14:srgbClr w14:val="FFFFFF"/>
+            </w14:solidFill>
+          </w14:textFill>
+        </w:rPr>
+        <w:drawing>
+          <wp:inline distT="0" distB="0" distL="0" distR="0" wp14:anchorId="044DAD07" wp14:editId="1D742B30">
+            <wp:extent cx="5731510" cy="975360"/>
+            <wp:effectExtent l="0" t="0" r="0" b="2540"/>
+            <wp:docPr id="4" name="Picture 4"/>
+            <wp:cNvGraphicFramePr>
+              <a:graphicFrameLocks xmlns:a="http://schemas.openxmlformats.org/drawingml/2006/main" noChangeAspect="1"/>
+            </wp:cNvGraphicFramePr>
+            <a:graphic xmlns:a="http://schemas.openxmlformats.org/drawingml/2006/main">
+              <a:graphicData uri="http://schemas.openxmlformats.org/drawingml/2006/picture">
+                <pic:pic xmlns:pic="http://schemas.openxmlformats.org/drawingml/2006/picture">
+                  <pic:nvPicPr>
+                    <pic:cNvPr id="1" name=""/>
+                    <pic:cNvPicPr/>
+                  </pic:nvPicPr>
+                  <pic:blipFill>
+                    <a:blip r:embed="rId18"/>
+                    <a:stretch>
+                      <a:fillRect/>
+                    </a:stretch>
+                  </pic:blipFill>
+                  <pic:spPr>
+                    <a:xfrm>
+                      <a:off x="0" y="0"/>
+                      <a:ext cx="5731510" cy="975360"/>
+                    </a:xfrm>
+                    <a:prstGeom prst="rect">
+                      <a:avLst/>
+                    </a:prstGeom>
+                  </pic:spPr>
+                </pic:pic>
+              </a:graphicData>
+            </a:graphic>
+          </wp:inline>
+        </w:drawing>
+      </w:r>
+    </w:p>
+    <w:p>
+      <w:pPr>
+        <w:pStyle w:val="Title"/>
+        <w:rPr>
+          <w:lang w:val="en-US"/>
+        </w:rPr>
+      </w:pPr>
+      <w:r>
+        <w:rPr>
+          <w:b/>
+          <w:bCs/>
+          <w:highlight w:val="green"/>
+          <w:u w:val="single"/>
+          <w:lang w:val="en-US"/>
+        </w:rPr>
+        <w:lastRenderedPageBreak/>
+        <w:t>Switch statement in bash scripting</w:t>
+      </w:r>
+      <w:r>
+        <w:rPr>
+          <w:highlight w:val="green"/>
+          <w:lang w:val="en-US"/>
+        </w:rPr>
+        <w:t>:  -</w:t>
+      </w:r>
+    </w:p>
+    <w:p>
+      <w:pPr>
+        <w:rPr>
+          <w:lang w:val="en-US"/>
+        </w:rPr>
+      </w:pPr>
+    </w:p>
+    <w:p>
+      <w:pPr>
+        <w:rPr>
+          <w:lang w:val="en-US"/>
+        </w:rPr>
+      </w:pPr>
+      <w:r>
+        <w:rPr>
+          <w:lang w:val="en-US"/>
+        </w:rPr>
+        <w:t>So here we will learn to write a basic program in bash script using the `switch statement`. The code and the syntax will be mentioned below.</w:t>
+      </w:r>
+    </w:p>
+    <w:p>
+      <w:pPr>
+        <w:rPr>
+          <w:lang w:val="en-US"/>
+        </w:rPr>
+      </w:pPr>
+    </w:p>
+    <w:p>
+      <w:pPr>
+        <w:rPr>
+          <w:lang w:val="en-US"/>
+        </w:rPr>
+      </w:pPr>
+      <w:r>
+        <w:rPr>
+          <w:b/>
+          <w:bCs/>
+          <w:lang w:val="en-US"/>
+        </w:rPr>
+        <w:t>Syntax</w:t>
+      </w:r>
+      <w:r>
+        <w:rPr>
+          <w:lang w:val="en-US"/>
+        </w:rPr>
+        <w:t>: -</w:t>
+      </w:r>
+    </w:p>
+    <w:p>
+      <w:pPr>
+        <w:rPr>
+          <w:lang w:val="en-US"/>
+        </w:rPr>
+      </w:pPr>
+      <w:r>
+        <w:rPr>
+          <w:lang w:val="en-US"/>
+        </w:rPr>
+        <w:t xml:space="preserve">```bash </w:t>
+      </w:r>
+    </w:p>
+    <w:p>
+      <w:pPr>
+        <w:rPr>
+          <w:lang w:val="en-US"/>
+        </w:rPr>
+      </w:pPr>
+      <w:r>
+        <w:rPr>
+          <w:lang w:val="en-US"/>
+        </w:rPr>
+        <w:t>#!/bin/bash</w:t>
+      </w:r>
+    </w:p>
+    <w:p>
+      <w:pPr>
+        <w:rPr>
+          <w:lang w:val="en-US"/>
+        </w:rPr>
+      </w:pPr>
+    </w:p>
+    <w:p>
+      <w:pPr>
+        <w:rPr>
+          <w:lang w:val="en-US"/>
+        </w:rPr>
+      </w:pPr>
+      <w:r>
+        <w:rPr>
+          <w:lang w:val="en-US"/>
+        </w:rPr>
+        <w:t>read -p "Enter a number: " num</w:t>
+      </w:r>
+    </w:p>
+    <w:p>
+      <w:pPr>
+        <w:rPr>
+          <w:lang w:val="en-US"/>
+        </w:rPr>
+      </w:pPr>
+    </w:p>
+    <w:p>
+      <w:pPr>
+        <w:rPr>
+          <w:lang w:val="en-US"/>
+        </w:rPr>
+      </w:pPr>
+      <w:r>
+        <w:rPr>
+          <w:lang w:val="en-US"/>
+        </w:rPr>
+        <w:t>case $num in</w:t>
+      </w:r>
+      <w:r>
+        <w:rPr>
+          <w:lang w:val="en-US"/>
+        </w:rPr>
+        <w:t xml:space="preserve"> // This will compare the number which you entered</w:t>
+      </w:r>
+    </w:p>
+    <w:p>
+      <w:pPr>
+        <w:rPr>
+          <w:lang w:val="en-US"/>
+        </w:rPr>
+      </w:pPr>
+      <w:r>
+        <w:rPr>
+          <w:lang w:val="en-US"/>
+        </w:rPr>
+        <w:t>1)</w:t>
+      </w:r>
+    </w:p>
+    <w:p>
+      <w:pPr>
+        <w:rPr>
+          <w:lang w:val="en-US"/>
+        </w:rPr>
+      </w:pPr>
+      <w:r>
+        <w:rPr>
+          <w:lang w:val="en-US"/>
+        </w:rPr>
+        <w:t xml:space="preserve">    echo "You entered 1."</w:t>
+      </w:r>
+    </w:p>
+    <w:p>
+      <w:pPr>
+        <w:rPr>
+          <w:lang w:val="en-US"/>
+        </w:rPr>
+      </w:pPr>
+      <w:r>
+        <w:rPr>
+          <w:lang w:val="en-US"/>
+        </w:rPr>
+        <w:t xml:space="preserve">    ;;</w:t>
+      </w:r>
+    </w:p>
+    <w:p>
+      <w:pPr>
+        <w:rPr>
+          <w:lang w:val="en-US"/>
+        </w:rPr>
+      </w:pPr>
+      <w:r>
+        <w:rPr>
+          <w:lang w:val="en-US"/>
+        </w:rPr>
+        <w:t>2)</w:t>
+      </w:r>
+    </w:p>
+    <w:p>
+      <w:pPr>
+        <w:rPr>
+          <w:lang w:val="en-US"/>
+        </w:rPr>
+      </w:pPr>
+      <w:r>
+        <w:rPr>
+          <w:lang w:val="en-US"/>
+        </w:rPr>
+        <w:t xml:space="preserve">    echo "You entered 2."</w:t>
+      </w:r>
+    </w:p>
+    <w:p>
+      <w:pPr>
+        <w:rPr>
+          <w:lang w:val="en-US"/>
+        </w:rPr>
+      </w:pPr>
+      <w:r>
+        <w:rPr>
+          <w:lang w:val="en-US"/>
+        </w:rPr>
+        <w:t xml:space="preserve">    ;;</w:t>
+      </w:r>
+    </w:p>
+    <w:p>
+      <w:pPr>
+        <w:rPr>
+          <w:lang w:val="en-US"/>
+        </w:rPr>
+      </w:pPr>
+      <w:r>
+        <w:rPr>
+          <w:lang w:val="en-US"/>
+        </w:rPr>
+        <w:t>3)</w:t>
+      </w:r>
+    </w:p>
+    <w:p>
+      <w:pPr>
+        <w:rPr>
+          <w:lang w:val="en-US"/>
+        </w:rPr>
+      </w:pPr>
+      <w:r>
+        <w:rPr>
+          <w:lang w:val="en-US"/>
+        </w:rPr>
+        <w:t xml:space="preserve">    echo "You entered 3."</w:t>
+      </w:r>
+    </w:p>
+    <w:p>
+      <w:pPr>
+        <w:rPr>
+          <w:lang w:val="en-US"/>
+        </w:rPr>
+      </w:pPr>
+      <w:r>
+        <w:rPr>
+          <w:lang w:val="en-US"/>
+        </w:rPr>
+        <w:t xml:space="preserve">    ;;</w:t>
+      </w:r>
+    </w:p>
+    <w:p>
+      <w:pPr>
+        <w:rPr>
+          <w:lang w:val="en-US"/>
+        </w:rPr>
+      </w:pPr>
+      <w:r>
+        <w:rPr>
+          <w:lang w:val="en-US"/>
+        </w:rPr>
+        <w:t>*)</w:t>
+      </w:r>
+    </w:p>
+    <w:p>
+      <w:pPr>
+        <w:rPr>
+          <w:lang w:val="en-US"/>
+        </w:rPr>
+      </w:pPr>
+      <w:r>
+        <w:rPr>
+          <w:lang w:val="en-US"/>
+        </w:rPr>
+        <w:t xml:space="preserve">    echo "You entered a different number."</w:t>
+      </w:r>
+    </w:p>
+    <w:p>
+      <w:pPr>
+        <w:rPr>
+          <w:lang w:val="en-US"/>
+        </w:rPr>
+      </w:pPr>
+      <w:r>
+        <w:rPr>
+          <w:lang w:val="en-US"/>
+        </w:rPr>
+        <w:t xml:space="preserve">    ;;</w:t>
+      </w:r>
+    </w:p>
+    <w:p>
+      <w:pPr>
+        <w:rPr>
+          <w:lang w:val="en-US"/>
+        </w:rPr>
+      </w:pPr>
+      <w:r>
+        <w:rPr>
+          <w:lang w:val="en-US"/>
+        </w:rPr>
+        <w:t>e</w:t>
+      </w:r>
+      <w:r>
+        <w:rPr>
+          <w:lang w:val="en-US"/>
+        </w:rPr>
+        <w:t>sac</w:t>
+      </w:r>
+    </w:p>
+    <w:p>
+      <w:pPr>
+        <w:rPr>
+          <w:lang w:val="en-US"/>
+        </w:rPr>
+      </w:pPr>
+      <w:r>
+        <w:rPr>
+          <w:lang w:val="en-US"/>
+        </w:rPr>
+        <w:t>```</w:t>
+      </w:r>
+    </w:p>
+    <w:p>
+      <w:pPr>
+        <w:rPr>
+          <w:lang w:val="en-US"/>
+        </w:rPr>
+      </w:pPr>
+      <w:r>
+        <w:rPr>
+          <w:highlight w:val="yellow"/>
+          <w:lang w:val="en-US"/>
+        </w:rPr>
+        <w:t xml:space="preserve">Here esac means end of statement which is </w:t>
+      </w:r>
+      <w:proofErr w:type="gramStart"/>
+      <w:r>
+        <w:rPr>
+          <w:highlight w:val="yellow"/>
+          <w:lang w:val="en-US"/>
+        </w:rPr>
+        <w:t>similar to</w:t>
+      </w:r>
+      <w:proofErr w:type="gramEnd"/>
+      <w:r>
+        <w:rPr>
+          <w:highlight w:val="yellow"/>
+          <w:lang w:val="en-US"/>
+        </w:rPr>
+        <w:t xml:space="preserve"> fi which we used in the </w:t>
+      </w:r>
+      <w:r>
+        <w:rPr>
+          <w:highlight w:val="yellow"/>
+          <w:lang w:val="en-US"/>
+        </w:rPr>
+        <w:t>if statement.</w:t>
+      </w:r>
+      <w:r>
+        <w:rPr>
+          <w:lang w:val="en-US"/>
+        </w:rPr>
+        <w:t xml:space="preserve"> </w:t>
+      </w:r>
+    </w:p>
+    <w:p>
+      <w:pPr>
         <w:rPr>
           <w:b/>
           <w:color w:val="5B9BD5" w:themeColor="accent5"/>
@@ -4965,11 +4518,8 @@
             <w14:round/>
           </w14:textOutline>
         </w:rPr>
-        <w:t>Screenshot: -</w:t>
-      </w:r>
-    </w:p>
-    <w:p>
-      <w:pPr>
+      </w:pPr>
+      <w:r>
         <w:rPr>
           <w:b/>
           <w:color w:val="5B9BD5" w:themeColor="accent5"/>
@@ -4990,331 +4540,8 @@
             <w14:round/>
           </w14:textOutline>
         </w:rPr>
-      </w:pPr>
-    </w:p>
-    <w:p>
-      <w:pPr>
-        <w:rPr>
-          <w:b/>
-          <w:color w:val="000000" w:themeColor="text1"/>
-          <w:sz w:val="36"/>
-          <w:szCs w:val="36"/>
-          <w:lang w:val="en-US"/>
-          <w14:shadow w14:blurRad="12700" w14:dist="38100" w14:dir="2700000" w14:sx="100000" w14:sy="100000" w14:kx="0" w14:ky="0" w14:algn="tl">
-            <w14:schemeClr w14:val="bg1">
-              <w14:lumMod w14:val="50000"/>
-            </w14:schemeClr>
-          </w14:shadow>
-          <w14:textOutline w14:w="9525" w14:cap="flat" w14:cmpd="sng" w14:algn="ctr">
-            <w14:solidFill>
-              <w14:schemeClr w14:val="bg1"/>
-            </w14:solidFill>
-            <w14:prstDash w14:val="solid"/>
-            <w14:round/>
-          </w14:textOutline>
-        </w:rPr>
-      </w:pPr>
-      <w:r>
-        <w:rPr>
-          <w:b/>
-          <w:color w:val="000000" w:themeColor="text1"/>
-          <w:sz w:val="36"/>
-          <w:szCs w:val="36"/>
-          <w:highlight w:val="yellow"/>
-          <w:lang w:val="en-US"/>
-          <w14:shadow w14:blurRad="12700" w14:dist="38100" w14:dir="2700000" w14:sx="100000" w14:sy="100000" w14:kx="0" w14:ky="0" w14:algn="tl">
-            <w14:schemeClr w14:val="bg1">
-              <w14:lumMod w14:val="50000"/>
-            </w14:schemeClr>
-          </w14:shadow>
-          <w14:textOutline w14:w="9525" w14:cap="flat" w14:cmpd="sng" w14:algn="ctr">
-            <w14:solidFill>
-              <w14:schemeClr w14:val="bg1"/>
-            </w14:solidFill>
-            <w14:prstDash w14:val="solid"/>
-            <w14:round/>
-          </w14:textOutline>
-        </w:rPr>
-        <w:t>Program to read the file</w:t>
-      </w:r>
-    </w:p>
-    <w:p>
-      <w:pPr>
-        <w:rPr>
-          <w:lang w:val="en-US"/>
-        </w:rPr>
-      </w:pPr>
-      <w:r>
-        <w:rPr>
-          <w:lang w:val="en-US"/>
-        </w:rPr>
-        <w:drawing>
-          <wp:inline distT="0" distB="0" distL="0" distR="0" wp14:anchorId="6D5CF27D" wp14:editId="4D46167F">
-            <wp:extent cx="5731510" cy="3502025"/>
-            <wp:effectExtent l="0" t="0" r="0" b="3175"/>
-            <wp:docPr id="8" name="Picture 8" descr="Text&#10;&#10;Description automatically generated"/>
-            <wp:cNvGraphicFramePr>
-              <a:graphicFrameLocks xmlns:a="http://schemas.openxmlformats.org/drawingml/2006/main" noChangeAspect="1"/>
-            </wp:cNvGraphicFramePr>
-            <a:graphic xmlns:a="http://schemas.openxmlformats.org/drawingml/2006/main">
-              <a:graphicData uri="http://schemas.openxmlformats.org/drawingml/2006/picture">
-                <pic:pic xmlns:pic="http://schemas.openxmlformats.org/drawingml/2006/picture">
-                  <pic:nvPicPr>
-                    <pic:cNvPr id="8" name="Picture 8" descr="Text&#10;&#10;Description automatically generated"/>
-                    <pic:cNvPicPr/>
-                  </pic:nvPicPr>
-                  <pic:blipFill>
-                    <a:blip r:embed="rId17"/>
-                    <a:stretch>
-                      <a:fillRect/>
-                    </a:stretch>
-                  </pic:blipFill>
-                  <pic:spPr>
-                    <a:xfrm>
-                      <a:off x="0" y="0"/>
-                      <a:ext cx="5731510" cy="3502025"/>
-                    </a:xfrm>
-                    <a:prstGeom prst="rect">
-                      <a:avLst/>
-                    </a:prstGeom>
-                  </pic:spPr>
-                </pic:pic>
-              </a:graphicData>
-            </a:graphic>
-          </wp:inline>
-        </w:drawing>
-      </w:r>
-    </w:p>
-    <w:p>
-      <w:pPr>
-        <w:rPr>
-          <w:b/>
-          <w:bCs/>
-          <w:highlight w:val="yellow"/>
-          <w:lang w:val="en-US"/>
-        </w:rPr>
-      </w:pPr>
-    </w:p>
-    <w:p>
-      <w:pPr>
-        <w:rPr>
-          <w:b/>
-          <w:bCs/>
-          <w:color w:val="000000" w:themeColor="text1"/>
-          <w:sz w:val="36"/>
-          <w:szCs w:val="36"/>
-          <w:lang w:val="en-US"/>
-          <w14:shadow w14:blurRad="12700" w14:dist="38100" w14:dir="2700000" w14:sx="100000" w14:sy="100000" w14:kx="0" w14:ky="0" w14:algn="tl">
-            <w14:schemeClr w14:val="bg1">
-              <w14:lumMod w14:val="50000"/>
-            </w14:schemeClr>
-          </w14:shadow>
-          <w14:textOutline w14:w="9525" w14:cap="flat" w14:cmpd="sng" w14:algn="ctr">
-            <w14:solidFill>
-              <w14:schemeClr w14:val="bg1"/>
-            </w14:solidFill>
-            <w14:prstDash w14:val="solid"/>
-            <w14:round/>
-          </w14:textOutline>
-        </w:rPr>
-      </w:pPr>
-      <w:r>
-        <w:rPr>
-          <w:b/>
-          <w:bCs/>
-          <w:color w:val="000000" w:themeColor="text1"/>
-          <w:sz w:val="36"/>
-          <w:szCs w:val="36"/>
-          <w:lang w:val="en-US"/>
-          <w14:shadow w14:blurRad="12700" w14:dist="38100" w14:dir="2700000" w14:sx="100000" w14:sy="100000" w14:kx="0" w14:ky="0" w14:algn="tl">
-            <w14:schemeClr w14:val="bg1">
-              <w14:lumMod w14:val="50000"/>
-            </w14:schemeClr>
-          </w14:shadow>
-          <w14:textOutline w14:w="9525" w14:cap="flat" w14:cmpd="sng" w14:algn="ctr">
-            <w14:solidFill>
-              <w14:schemeClr w14:val="bg1"/>
-            </w14:solidFill>
-            <w14:prstDash w14:val="solid"/>
-            <w14:round/>
-          </w14:textOutline>
-        </w:rPr>
-        <w:t>Compiling the program to read the Sample.txt: -</w:t>
-      </w:r>
-    </w:p>
-    <w:p>
-      <w:pPr>
-        <w:rPr>
-          <w:b/>
-          <w:bCs/>
-          <w:lang w:val="en-US"/>
-        </w:rPr>
-      </w:pPr>
-    </w:p>
-    <w:p>
-      <w:pPr>
-        <w:rPr>
-          <w:lang w:val="en-US"/>
-        </w:rPr>
-      </w:pPr>
-      <w:r>
-        <w:rPr>
-          <w:lang w:val="en-US"/>
-        </w:rPr>
-        <w:drawing>
-          <wp:inline distT="0" distB="0" distL="0" distR="0" wp14:anchorId="6C7B2077" wp14:editId="4A9962A0">
-            <wp:extent cx="4064000" cy="1498600"/>
-            <wp:effectExtent l="0" t="0" r="0" b="0"/>
-            <wp:docPr id="12" name="Picture 12" descr="Text&#10;&#10;Description automatically generated"/>
-            <wp:cNvGraphicFramePr>
-              <a:graphicFrameLocks xmlns:a="http://schemas.openxmlformats.org/drawingml/2006/main" noChangeAspect="1"/>
-            </wp:cNvGraphicFramePr>
-            <a:graphic xmlns:a="http://schemas.openxmlformats.org/drawingml/2006/main">
-              <a:graphicData uri="http://schemas.openxmlformats.org/drawingml/2006/picture">
-                <pic:pic xmlns:pic="http://schemas.openxmlformats.org/drawingml/2006/picture">
-                  <pic:nvPicPr>
-                    <pic:cNvPr id="12" name="Picture 12" descr="Text&#10;&#10;Description automatically generated"/>
-                    <pic:cNvPicPr/>
-                  </pic:nvPicPr>
-                  <pic:blipFill>
-                    <a:blip r:embed="rId18"/>
-                    <a:stretch>
-                      <a:fillRect/>
-                    </a:stretch>
-                  </pic:blipFill>
-                  <pic:spPr>
-                    <a:xfrm>
-                      <a:off x="0" y="0"/>
-                      <a:ext cx="4064000" cy="1498600"/>
-                    </a:xfrm>
-                    <a:prstGeom prst="rect">
-                      <a:avLst/>
-                    </a:prstGeom>
-                  </pic:spPr>
-                </pic:pic>
-              </a:graphicData>
-            </a:graphic>
-          </wp:inline>
-        </w:drawing>
-      </w:r>
-    </w:p>
-    <w:p>
-      <w:pPr>
-        <w:rPr>
-          <w:lang w:val="en-US"/>
-        </w:rPr>
-      </w:pPr>
-    </w:p>
-    <w:p>
-      <w:pPr>
-        <w:rPr>
-          <w:lang w:val="en-US"/>
-        </w:rPr>
-      </w:pPr>
-    </w:p>
-    <w:p>
-      <w:pPr>
-        <w:rPr>
-          <w:b/>
-          <w:color w:val="000000" w:themeColor="text1"/>
-          <w:sz w:val="36"/>
-          <w:szCs w:val="36"/>
-          <w:lang w:val="en-US"/>
-          <w14:shadow w14:blurRad="12700" w14:dist="38100" w14:dir="2700000" w14:sx="100000" w14:sy="100000" w14:kx="0" w14:ky="0" w14:algn="tl">
-            <w14:schemeClr w14:val="bg1">
-              <w14:lumMod w14:val="50000"/>
-            </w14:schemeClr>
-          </w14:shadow>
-          <w14:textOutline w14:w="9525" w14:cap="flat" w14:cmpd="sng" w14:algn="ctr">
-            <w14:solidFill>
-              <w14:schemeClr w14:val="bg1"/>
-            </w14:solidFill>
-            <w14:prstDash w14:val="solid"/>
-            <w14:round/>
-          </w14:textOutline>
-        </w:rPr>
-      </w:pPr>
-      <w:r>
-        <w:rPr>
-          <w:b/>
-          <w:color w:val="000000" w:themeColor="text1"/>
-          <w:sz w:val="36"/>
-          <w:szCs w:val="36"/>
-          <w:highlight w:val="yellow"/>
-          <w:lang w:val="en-US"/>
-          <w14:shadow w14:blurRad="12700" w14:dist="38100" w14:dir="2700000" w14:sx="100000" w14:sy="100000" w14:kx="0" w14:ky="0" w14:algn="tl">
-            <w14:schemeClr w14:val="bg1">
-              <w14:lumMod w14:val="50000"/>
-            </w14:schemeClr>
-          </w14:shadow>
-          <w14:textOutline w14:w="9525" w14:cap="flat" w14:cmpd="sng" w14:algn="ctr">
-            <w14:solidFill>
-              <w14:schemeClr w14:val="bg1"/>
-            </w14:solidFill>
-            <w14:prstDash w14:val="solid"/>
-            <w14:round/>
-          </w14:textOutline>
-        </w:rPr>
-        <w:t>Program to write in the file</w:t>
-      </w:r>
-    </w:p>
-    <w:p>
-      <w:pPr>
-        <w:rPr>
-          <w:color w:val="000000" w:themeColor="text1"/>
-          <w:lang w:val="en-US"/>
-          <w14:shadow w14:blurRad="38100" w14:dist="19050" w14:dir="2700000" w14:sx="100000" w14:sy="100000" w14:kx="0" w14:ky="0" w14:algn="tl">
-            <w14:schemeClr w14:val="dk1">
-              <w14:alpha w14:val="60000"/>
-            </w14:schemeClr>
-          </w14:shadow>
-          <w14:textOutline w14:w="0" w14:cap="flat" w14:cmpd="sng" w14:algn="ctr">
-            <w14:noFill/>
-            <w14:prstDash w14:val="solid"/>
-            <w14:round/>
-          </w14:textOutline>
-        </w:rPr>
-      </w:pPr>
-      <w:r>
-        <w:rPr>
-          <w:color w:val="000000" w:themeColor="text1"/>
-          <w:lang w:val="en-US"/>
-          <w14:shadow w14:blurRad="38100" w14:dist="19050" w14:dir="2700000" w14:sx="100000" w14:sy="100000" w14:kx="0" w14:ky="0" w14:algn="tl">
-            <w14:schemeClr w14:val="dk1">
-              <w14:alpha w14:val="60000"/>
-            </w14:schemeClr>
-          </w14:shadow>
-          <w14:textOutline w14:w="0" w14:cap="flat" w14:cmpd="sng" w14:algn="ctr">
-            <w14:noFill/>
-            <w14:prstDash w14:val="solid"/>
-            <w14:round/>
-          </w14:textOutline>
-        </w:rPr>
-        <w:t>Now we will write a program to write the Sample file.</w:t>
-      </w:r>
-    </w:p>
-    <w:p>
-      <w:pPr>
-        <w:rPr>
-          <w:b/>
-          <w:color w:val="000000" w:themeColor="text1"/>
-          <w:sz w:val="36"/>
-          <w:szCs w:val="36"/>
-          <w:lang w:val="en-US"/>
-          <w14:shadow w14:blurRad="12700" w14:dist="38100" w14:dir="2700000" w14:sx="100000" w14:sy="100000" w14:kx="0" w14:ky="0" w14:algn="tl">
-            <w14:schemeClr w14:val="bg1">
-              <w14:lumMod w14:val="50000"/>
-            </w14:schemeClr>
-          </w14:shadow>
-          <w14:textOutline w14:w="9525" w14:cap="flat" w14:cmpd="sng" w14:algn="ctr">
-            <w14:solidFill>
-              <w14:schemeClr w14:val="bg1"/>
-            </w14:solidFill>
-            <w14:prstDash w14:val="solid"/>
-            <w14:round/>
-          </w14:textOutline>
-        </w:rPr>
-      </w:pPr>
+        <w:t>Screenshot: -</w:t>
+      </w:r>
     </w:p>
     <w:p>
       <w:pPr>
@@ -5342,6 +4569,7 @@
       <w:r>
         <w:rPr>
           <w:b/>
+          <w:noProof/>
           <w:color w:val="5B9BD5" w:themeColor="accent5"/>
           <w:sz w:val="36"/>
           <w:szCs w:val="36"/>
@@ -5360,56 +4588,11 @@
             <w14:round/>
           </w14:textOutline>
         </w:rPr>
-        <w:t>Screenshot: -</w:t>
-      </w:r>
-    </w:p>
-    <w:p>
-      <w:pPr>
-        <w:rPr>
-          <w:b/>
-          <w:color w:val="000000" w:themeColor="text1"/>
-          <w:sz w:val="36"/>
-          <w:szCs w:val="36"/>
-          <w:lang w:val="en-US"/>
-          <w14:shadow w14:blurRad="12700" w14:dist="38100" w14:dir="2700000" w14:sx="100000" w14:sy="100000" w14:kx="0" w14:ky="0" w14:algn="tl">
-            <w14:schemeClr w14:val="bg1">
-              <w14:lumMod w14:val="50000"/>
-            </w14:schemeClr>
-          </w14:shadow>
-          <w14:textOutline w14:w="9525" w14:cap="flat" w14:cmpd="sng" w14:algn="ctr">
-            <w14:solidFill>
-              <w14:schemeClr w14:val="bg1"/>
-            </w14:solidFill>
-            <w14:prstDash w14:val="solid"/>
-            <w14:round/>
-          </w14:textOutline>
-        </w:rPr>
-      </w:pPr>
-      <w:r>
-        <w:rPr>
-          <w:b/>
-          <w:color w:val="000000" w:themeColor="text1"/>
-          <w:sz w:val="36"/>
-          <w:szCs w:val="36"/>
-          <w:lang w:val="en-US"/>
-          <w14:shadow w14:blurRad="12700" w14:dist="38100" w14:dir="2700000" w14:sx="100000" w14:sy="100000" w14:kx="0" w14:ky="0" w14:algn="tl">
-            <w14:schemeClr w14:val="bg1">
-              <w14:lumMod w14:val="50000"/>
-            </w14:schemeClr>
-          </w14:shadow>
-          <w14:textOutline w14:w="9525" w14:cap="flat" w14:cmpd="sng" w14:algn="ctr">
-            <w14:solidFill>
-              <w14:schemeClr w14:val="bg1"/>
-            </w14:solidFill>
-            <w14:prstDash w14:val="solid"/>
-            <w14:round/>
-          </w14:textOutline>
-        </w:rPr>
         <w:drawing>
-          <wp:inline distT="0" distB="0" distL="0" distR="0" wp14:anchorId="3FC665C2" wp14:editId="0AF846E0">
-            <wp:extent cx="6164630" cy="2458085"/>
-            <wp:effectExtent l="0" t="0" r="0" b="5715"/>
-            <wp:docPr id="13" name="Picture 13"/>
+          <wp:inline distT="0" distB="0" distL="0" distR="0" wp14:anchorId="085DF6C4" wp14:editId="7FC3C3BB">
+            <wp:extent cx="5224780" cy="1822450"/>
+            <wp:effectExtent l="0" t="0" r="0" b="6350"/>
+            <wp:docPr id="5" name="Picture 5"/>
             <wp:cNvGraphicFramePr>
               <a:graphicFrameLocks xmlns:a="http://schemas.openxmlformats.org/drawingml/2006/main" noChangeAspect="1"/>
             </wp:cNvGraphicFramePr>
@@ -5429,6 +4612,1208 @@
                   <pic:spPr>
                     <a:xfrm>
                       <a:off x="0" y="0"/>
+                      <a:ext cx="5498414" cy="1917896"/>
+                    </a:xfrm>
+                    <a:prstGeom prst="rect">
+                      <a:avLst/>
+                    </a:prstGeom>
+                  </pic:spPr>
+                </pic:pic>
+              </a:graphicData>
+            </a:graphic>
+          </wp:inline>
+        </w:drawing>
+      </w:r>
+    </w:p>
+    <w:p>
+      <w:pPr>
+        <w:rPr>
+          <w:b/>
+          <w:color w:val="5B9BD5" w:themeColor="accent5"/>
+          <w:sz w:val="36"/>
+          <w:szCs w:val="36"/>
+          <w:lang w:val="en-US"/>
+          <w14:shadow w14:blurRad="12700" w14:dist="38100" w14:dir="2700000" w14:sx="100000" w14:sy="100000" w14:kx="0" w14:ky="0" w14:algn="tl">
+            <w14:schemeClr w14:val="accent5">
+              <w14:lumMod w14:val="60000"/>
+              <w14:lumOff w14:val="40000"/>
+            </w14:schemeClr>
+          </w14:shadow>
+          <w14:textOutline w14:w="9525" w14:cap="flat" w14:cmpd="sng" w14:algn="ctr">
+            <w14:solidFill>
+              <w14:schemeClr w14:val="tx1"/>
+            </w14:solidFill>
+            <w14:prstDash w14:val="solid"/>
+            <w14:round/>
+          </w14:textOutline>
+        </w:rPr>
+      </w:pPr>
+      <w:r>
+        <w:rPr>
+          <w:b/>
+          <w:color w:val="5B9BD5" w:themeColor="accent5"/>
+          <w:sz w:val="36"/>
+          <w:szCs w:val="36"/>
+          <w:lang w:val="en-US"/>
+          <w14:shadow w14:blurRad="12700" w14:dist="38100" w14:dir="2700000" w14:sx="100000" w14:sy="100000" w14:kx="0" w14:ky="0" w14:algn="tl">
+            <w14:schemeClr w14:val="accent5">
+              <w14:lumMod w14:val="60000"/>
+              <w14:lumOff w14:val="40000"/>
+            </w14:schemeClr>
+          </w14:shadow>
+          <w14:textOutline w14:w="9525" w14:cap="flat" w14:cmpd="sng" w14:algn="ctr">
+            <w14:solidFill>
+              <w14:schemeClr w14:val="tx1"/>
+            </w14:solidFill>
+            <w14:prstDash w14:val="solid"/>
+            <w14:round/>
+          </w14:textOutline>
+        </w:rPr>
+        <w:t>Output: -</w:t>
+      </w:r>
+    </w:p>
+    <w:p>
+      <w:pPr>
+        <w:rPr>
+          <w:b/>
+          <w:color w:val="5B9BD5" w:themeColor="accent5"/>
+          <w:sz w:val="36"/>
+          <w:szCs w:val="36"/>
+          <w:lang w:val="en-US"/>
+          <w14:shadow w14:blurRad="12700" w14:dist="38100" w14:dir="2700000" w14:sx="100000" w14:sy="100000" w14:kx="0" w14:ky="0" w14:algn="tl">
+            <w14:schemeClr w14:val="accent5">
+              <w14:lumMod w14:val="60000"/>
+              <w14:lumOff w14:val="40000"/>
+            </w14:schemeClr>
+          </w14:shadow>
+          <w14:textOutline w14:w="9525" w14:cap="flat" w14:cmpd="sng" w14:algn="ctr">
+            <w14:solidFill>
+              <w14:schemeClr w14:val="tx1"/>
+            </w14:solidFill>
+            <w14:prstDash w14:val="solid"/>
+            <w14:round/>
+          </w14:textOutline>
+        </w:rPr>
+      </w:pPr>
+      <w:r>
+        <w:rPr>
+          <w:b/>
+          <w:noProof/>
+          <w:color w:val="5B9BD5" w:themeColor="accent5"/>
+          <w:sz w:val="36"/>
+          <w:szCs w:val="36"/>
+          <w:lang w:val="en-US"/>
+          <w14:shadow w14:blurRad="12700" w14:dist="38100" w14:dir="2700000" w14:sx="100000" w14:sy="100000" w14:kx="0" w14:ky="0" w14:algn="tl">
+            <w14:schemeClr w14:val="accent5">
+              <w14:lumMod w14:val="60000"/>
+              <w14:lumOff w14:val="40000"/>
+            </w14:schemeClr>
+          </w14:shadow>
+          <w14:textOutline w14:w="9525" w14:cap="flat" w14:cmpd="sng" w14:algn="ctr">
+            <w14:solidFill>
+              <w14:schemeClr w14:val="tx1"/>
+            </w14:solidFill>
+            <w14:prstDash w14:val="solid"/>
+            <w14:round/>
+          </w14:textOutline>
+        </w:rPr>
+        <w:drawing>
+          <wp:inline distT="0" distB="0" distL="0" distR="0" wp14:anchorId="7B9DC869" wp14:editId="74135204">
+            <wp:extent cx="5224780" cy="1156625"/>
+            <wp:effectExtent l="0" t="0" r="0" b="0"/>
+            <wp:docPr id="6" name="Picture 6"/>
+            <wp:cNvGraphicFramePr>
+              <a:graphicFrameLocks xmlns:a="http://schemas.openxmlformats.org/drawingml/2006/main" noChangeAspect="1"/>
+            </wp:cNvGraphicFramePr>
+            <a:graphic xmlns:a="http://schemas.openxmlformats.org/drawingml/2006/main">
+              <a:graphicData uri="http://schemas.openxmlformats.org/drawingml/2006/picture">
+                <pic:pic xmlns:pic="http://schemas.openxmlformats.org/drawingml/2006/picture">
+                  <pic:nvPicPr>
+                    <pic:cNvPr id="1" name=""/>
+                    <pic:cNvPicPr/>
+                  </pic:nvPicPr>
+                  <pic:blipFill>
+                    <a:blip r:embed="rId20"/>
+                    <a:stretch>
+                      <a:fillRect/>
+                    </a:stretch>
+                  </pic:blipFill>
+                  <pic:spPr>
+                    <a:xfrm>
+                      <a:off x="0" y="0"/>
+                      <a:ext cx="5362966" cy="1187216"/>
+                    </a:xfrm>
+                    <a:prstGeom prst="rect">
+                      <a:avLst/>
+                    </a:prstGeom>
+                  </pic:spPr>
+                </pic:pic>
+              </a:graphicData>
+            </a:graphic>
+          </wp:inline>
+        </w:drawing>
+      </w:r>
+    </w:p>
+    <w:p>
+      <w:pPr>
+        <w:pStyle w:val="Title"/>
+        <w:rPr>
+          <w:lang w:val="en-US"/>
+        </w:rPr>
+      </w:pPr>
+      <w:r>
+        <w:rPr>
+          <w:b/>
+          <w:bCs/>
+          <w:highlight w:val="green"/>
+          <w:u w:val="single"/>
+          <w:lang w:val="en-US"/>
+        </w:rPr>
+        <w:lastRenderedPageBreak/>
+        <w:t>Creating an Array</w:t>
+      </w:r>
+      <w:r>
+        <w:rPr>
+          <w:highlight w:val="green"/>
+          <w:lang w:val="en-US"/>
+        </w:rPr>
+        <w:t>: -</w:t>
+      </w:r>
+    </w:p>
+    <w:p>
+      <w:pPr>
+        <w:rPr>
+          <w:lang w:val="en-US"/>
+        </w:rPr>
+      </w:pPr>
+    </w:p>
+    <w:p>
+      <w:pPr>
+        <w:rPr>
+          <w:lang w:val="en-US"/>
+        </w:rPr>
+      </w:pPr>
+      <w:r>
+        <w:rPr>
+          <w:lang w:val="en-US"/>
+        </w:rPr>
+        <w:t xml:space="preserve">Here we will learn how to create an array in bash shell scripting. </w:t>
+      </w:r>
+      <w:r>
+        <w:rPr>
+          <w:lang w:val="en-US"/>
+        </w:rPr>
+        <w:t>The syntax will be mentioned below.</w:t>
+      </w:r>
+    </w:p>
+    <w:p>
+      <w:pPr>
+        <w:rPr>
+          <w:lang w:val="en-US"/>
+        </w:rPr>
+      </w:pPr>
+    </w:p>
+    <w:p>
+      <w:pPr>
+        <w:rPr>
+          <w:lang w:val="en-US"/>
+        </w:rPr>
+      </w:pPr>
+      <w:r>
+        <w:rPr>
+          <w:b/>
+          <w:bCs/>
+          <w:lang w:val="en-US"/>
+        </w:rPr>
+        <w:t>Syntax</w:t>
+      </w:r>
+      <w:r>
+        <w:rPr>
+          <w:lang w:val="en-US"/>
+        </w:rPr>
+        <w:t>: -</w:t>
+      </w:r>
+    </w:p>
+    <w:p>
+      <w:pPr>
+        <w:rPr>
+          <w:lang w:val="en-US"/>
+        </w:rPr>
+      </w:pPr>
+      <w:r>
+        <w:rPr>
+          <w:lang w:val="en-US"/>
+        </w:rPr>
+        <w:t xml:space="preserve">Declare -a </w:t>
+      </w:r>
+      <w:r>
+        <w:rPr>
+          <w:lang w:val="en-US"/>
+        </w:rPr>
+        <w:t>array_name=</w:t>
+      </w:r>
+    </w:p>
+    <w:p>
+      <w:pPr>
+        <w:rPr>
+          <w:lang w:val="en-US"/>
+        </w:rPr>
+      </w:pPr>
+      <w:r>
+        <w:rPr>
+          <w:lang w:val="en-US"/>
+        </w:rPr>
+        <w:t>(element1 element2 element3 ...)</w:t>
+      </w:r>
+    </w:p>
+    <w:p>
+      <w:pPr>
+        <w:rPr>
+          <w:lang w:val="en-US"/>
+        </w:rPr>
+      </w:pPr>
+    </w:p>
+    <w:p>
+      <w:pPr>
+        <w:rPr>
+          <w:lang w:val="en-US"/>
+        </w:rPr>
+      </w:pPr>
+      <w:r>
+        <w:rPr>
+          <w:lang w:val="en-US"/>
+        </w:rPr>
+        <w:t>Printing the elements: -</w:t>
+      </w:r>
+    </w:p>
+    <w:p>
+      <w:pPr>
+        <w:rPr>
+          <w:lang w:val="en-US"/>
+        </w:rPr>
+      </w:pPr>
+      <w:r>
+        <w:rPr>
+          <w:lang w:val="en-US"/>
+        </w:rPr>
+        <w:t xml:space="preserve">echo ${Array_name[@]} //this will print all the elements inside the array </w:t>
+      </w:r>
+    </w:p>
+    <w:p>
+      <w:pPr>
+        <w:rPr>
+          <w:lang w:val="en-US"/>
+        </w:rPr>
+      </w:pPr>
+      <w:r>
+        <w:rPr>
+          <w:lang w:val="en-US"/>
+        </w:rPr>
+        <w:t xml:space="preserve">echo ${Array_name[Index_Value]} // this will print the exact Index value element from the array </w:t>
+      </w:r>
+    </w:p>
+    <w:p>
+      <w:pPr>
+        <w:rPr>
+          <w:lang w:val="en-US"/>
+        </w:rPr>
+      </w:pPr>
+    </w:p>
+    <w:p>
+      <w:pPr>
+        <w:rPr>
+          <w:b/>
+          <w:color w:val="5B9BD5" w:themeColor="accent5"/>
+          <w:sz w:val="36"/>
+          <w:szCs w:val="36"/>
+          <w:lang w:val="en-US"/>
+          <w14:shadow w14:blurRad="12700" w14:dist="38100" w14:dir="2700000" w14:sx="100000" w14:sy="100000" w14:kx="0" w14:ky="0" w14:algn="tl">
+            <w14:schemeClr w14:val="accent5">
+              <w14:lumMod w14:val="60000"/>
+              <w14:lumOff w14:val="40000"/>
+            </w14:schemeClr>
+          </w14:shadow>
+          <w14:textOutline w14:w="9525" w14:cap="flat" w14:cmpd="sng" w14:algn="ctr">
+            <w14:solidFill>
+              <w14:schemeClr w14:val="tx1"/>
+            </w14:solidFill>
+            <w14:prstDash w14:val="solid"/>
+            <w14:round/>
+          </w14:textOutline>
+        </w:rPr>
+      </w:pPr>
+      <w:r>
+        <w:rPr>
+          <w:b/>
+          <w:color w:val="5B9BD5" w:themeColor="accent5"/>
+          <w:sz w:val="36"/>
+          <w:szCs w:val="36"/>
+          <w:lang w:val="en-US"/>
+          <w14:shadow w14:blurRad="12700" w14:dist="38100" w14:dir="2700000" w14:sx="100000" w14:sy="100000" w14:kx="0" w14:ky="0" w14:algn="tl">
+            <w14:schemeClr w14:val="accent5">
+              <w14:lumMod w14:val="60000"/>
+              <w14:lumOff w14:val="40000"/>
+            </w14:schemeClr>
+          </w14:shadow>
+          <w14:textOutline w14:w="9525" w14:cap="flat" w14:cmpd="sng" w14:algn="ctr">
+            <w14:solidFill>
+              <w14:schemeClr w14:val="tx1"/>
+            </w14:solidFill>
+            <w14:prstDash w14:val="solid"/>
+            <w14:round/>
+          </w14:textOutline>
+        </w:rPr>
+        <w:t>Screenshot: -</w:t>
+      </w:r>
+    </w:p>
+    <w:p>
+      <w:pPr>
+        <w:rPr>
+          <w:b/>
+          <w:color w:val="5B9BD5" w:themeColor="accent5"/>
+          <w:sz w:val="36"/>
+          <w:szCs w:val="36"/>
+          <w:lang w:val="en-US"/>
+          <w14:shadow w14:blurRad="12700" w14:dist="38100" w14:dir="2700000" w14:sx="100000" w14:sy="100000" w14:kx="0" w14:ky="0" w14:algn="tl">
+            <w14:schemeClr w14:val="accent5">
+              <w14:lumMod w14:val="60000"/>
+              <w14:lumOff w14:val="40000"/>
+            </w14:schemeClr>
+          </w14:shadow>
+          <w14:textOutline w14:w="9525" w14:cap="flat" w14:cmpd="sng" w14:algn="ctr">
+            <w14:solidFill>
+              <w14:schemeClr w14:val="tx1"/>
+            </w14:solidFill>
+            <w14:prstDash w14:val="solid"/>
+            <w14:round/>
+          </w14:textOutline>
+        </w:rPr>
+      </w:pPr>
+      <w:r>
+        <w:rPr>
+          <w:b/>
+          <w:noProof/>
+          <w:color w:val="5B9BD5" w:themeColor="accent5"/>
+          <w:sz w:val="36"/>
+          <w:szCs w:val="36"/>
+          <w:lang w:val="en-US"/>
+          <w14:shadow w14:blurRad="12700" w14:dist="38100" w14:dir="2700000" w14:sx="100000" w14:sy="100000" w14:kx="0" w14:ky="0" w14:algn="tl">
+            <w14:schemeClr w14:val="accent5">
+              <w14:lumMod w14:val="60000"/>
+              <w14:lumOff w14:val="40000"/>
+            </w14:schemeClr>
+          </w14:shadow>
+          <w14:textOutline w14:w="9525" w14:cap="flat" w14:cmpd="sng" w14:algn="ctr">
+            <w14:solidFill>
+              <w14:schemeClr w14:val="tx1"/>
+            </w14:solidFill>
+            <w14:prstDash w14:val="solid"/>
+            <w14:round/>
+          </w14:textOutline>
+        </w:rPr>
+        <w:drawing>
+          <wp:inline distT="0" distB="0" distL="0" distR="0" wp14:anchorId="4E5E8E75" wp14:editId="1BEC1DC6">
+            <wp:extent cx="4935220" cy="3276096"/>
+            <wp:effectExtent l="0" t="0" r="5080" b="635"/>
+            <wp:docPr id="7" name="Picture 7"/>
+            <wp:cNvGraphicFramePr>
+              <a:graphicFrameLocks xmlns:a="http://schemas.openxmlformats.org/drawingml/2006/main" noChangeAspect="1"/>
+            </wp:cNvGraphicFramePr>
+            <a:graphic xmlns:a="http://schemas.openxmlformats.org/drawingml/2006/main">
+              <a:graphicData uri="http://schemas.openxmlformats.org/drawingml/2006/picture">
+                <pic:pic xmlns:pic="http://schemas.openxmlformats.org/drawingml/2006/picture">
+                  <pic:nvPicPr>
+                    <pic:cNvPr id="1" name=""/>
+                    <pic:cNvPicPr/>
+                  </pic:nvPicPr>
+                  <pic:blipFill>
+                    <a:blip r:embed="rId21"/>
+                    <a:stretch>
+                      <a:fillRect/>
+                    </a:stretch>
+                  </pic:blipFill>
+                  <pic:spPr>
+                    <a:xfrm>
+                      <a:off x="0" y="0"/>
+                      <a:ext cx="4981055" cy="3306522"/>
+                    </a:xfrm>
+                    <a:prstGeom prst="rect">
+                      <a:avLst/>
+                    </a:prstGeom>
+                  </pic:spPr>
+                </pic:pic>
+              </a:graphicData>
+            </a:graphic>
+          </wp:inline>
+        </w:drawing>
+      </w:r>
+    </w:p>
+    <w:p>
+      <w:pPr>
+        <w:pStyle w:val="ListParagraph"/>
+        <w:numPr>
+          <w:ilvl w:val="0"/>
+          <w:numId w:val="3"/>
+        </w:numPr>
+        <w:rPr>
+          <w:highlight w:val="yellow"/>
+          <w:lang w:val="en-US"/>
+        </w:rPr>
+      </w:pPr>
+      <w:r>
+        <w:rPr>
+          <w:highlight w:val="yellow"/>
+          <w:lang w:val="en-US"/>
+        </w:rPr>
+        <w:t xml:space="preserve">Here we can write the index values of each element when creating or just add elements like above both the methods are mentioned. </w:t>
+      </w:r>
+    </w:p>
+    <w:p>
+      <w:pPr>
+        <w:rPr>
+          <w:b/>
+          <w:color w:val="5B9BD5" w:themeColor="accent5"/>
+          <w:sz w:val="36"/>
+          <w:szCs w:val="36"/>
+          <w:lang w:val="en-US"/>
+          <w14:shadow w14:blurRad="12700" w14:dist="38100" w14:dir="2700000" w14:sx="100000" w14:sy="100000" w14:kx="0" w14:ky="0" w14:algn="tl">
+            <w14:schemeClr w14:val="accent5">
+              <w14:lumMod w14:val="60000"/>
+              <w14:lumOff w14:val="40000"/>
+            </w14:schemeClr>
+          </w14:shadow>
+          <w14:textOutline w14:w="9525" w14:cap="flat" w14:cmpd="sng" w14:algn="ctr">
+            <w14:solidFill>
+              <w14:schemeClr w14:val="tx1"/>
+            </w14:solidFill>
+            <w14:prstDash w14:val="solid"/>
+            <w14:round/>
+          </w14:textOutline>
+        </w:rPr>
+      </w:pPr>
+      <w:r>
+        <w:rPr>
+          <w:b/>
+          <w:color w:val="5B9BD5" w:themeColor="accent5"/>
+          <w:sz w:val="36"/>
+          <w:szCs w:val="36"/>
+          <w:lang w:val="en-US"/>
+          <w14:shadow w14:blurRad="12700" w14:dist="38100" w14:dir="2700000" w14:sx="100000" w14:sy="100000" w14:kx="0" w14:ky="0" w14:algn="tl">
+            <w14:schemeClr w14:val="accent5">
+              <w14:lumMod w14:val="60000"/>
+              <w14:lumOff w14:val="40000"/>
+            </w14:schemeClr>
+          </w14:shadow>
+          <w14:textOutline w14:w="9525" w14:cap="flat" w14:cmpd="sng" w14:algn="ctr">
+            <w14:solidFill>
+              <w14:schemeClr w14:val="tx1"/>
+            </w14:solidFill>
+            <w14:prstDash w14:val="solid"/>
+            <w14:round/>
+          </w14:textOutline>
+        </w:rPr>
+        <w:t>Output: -</w:t>
+      </w:r>
+    </w:p>
+    <w:p>
+      <w:pPr>
+        <w:rPr>
+          <w:b/>
+          <w:color w:val="5B9BD5" w:themeColor="accent5"/>
+          <w:sz w:val="36"/>
+          <w:szCs w:val="36"/>
+          <w:lang w:val="en-US"/>
+          <w14:shadow w14:blurRad="12700" w14:dist="38100" w14:dir="2700000" w14:sx="100000" w14:sy="100000" w14:kx="0" w14:ky="0" w14:algn="tl">
+            <w14:schemeClr w14:val="accent5">
+              <w14:lumMod w14:val="60000"/>
+              <w14:lumOff w14:val="40000"/>
+            </w14:schemeClr>
+          </w14:shadow>
+          <w14:textOutline w14:w="9525" w14:cap="flat" w14:cmpd="sng" w14:algn="ctr">
+            <w14:solidFill>
+              <w14:schemeClr w14:val="tx1"/>
+            </w14:solidFill>
+            <w14:prstDash w14:val="solid"/>
+            <w14:round/>
+          </w14:textOutline>
+        </w:rPr>
+      </w:pPr>
+      <w:r>
+        <w:rPr>
+          <w:b/>
+          <w:noProof/>
+          <w:color w:val="5B9BD5" w:themeColor="accent5"/>
+          <w:sz w:val="36"/>
+          <w:szCs w:val="36"/>
+          <w:lang w:val="en-US"/>
+          <w14:shadow w14:blurRad="12700" w14:dist="38100" w14:dir="2700000" w14:sx="100000" w14:sy="100000" w14:kx="0" w14:ky="0" w14:algn="tl">
+            <w14:schemeClr w14:val="accent5">
+              <w14:lumMod w14:val="60000"/>
+              <w14:lumOff w14:val="40000"/>
+            </w14:schemeClr>
+          </w14:shadow>
+          <w14:textOutline w14:w="9525" w14:cap="flat" w14:cmpd="sng" w14:algn="ctr">
+            <w14:solidFill>
+              <w14:schemeClr w14:val="tx1"/>
+            </w14:solidFill>
+            <w14:prstDash w14:val="solid"/>
+            <w14:round/>
+          </w14:textOutline>
+        </w:rPr>
+        <w:drawing>
+          <wp:inline distT="0" distB="0" distL="0" distR="0" wp14:anchorId="06652A3D" wp14:editId="440A4664">
+            <wp:extent cx="4971415" cy="968900"/>
+            <wp:effectExtent l="0" t="0" r="0" b="0"/>
+            <wp:docPr id="9" name="Picture 9"/>
+            <wp:cNvGraphicFramePr>
+              <a:graphicFrameLocks xmlns:a="http://schemas.openxmlformats.org/drawingml/2006/main" noChangeAspect="1"/>
+            </wp:cNvGraphicFramePr>
+            <a:graphic xmlns:a="http://schemas.openxmlformats.org/drawingml/2006/main">
+              <a:graphicData uri="http://schemas.openxmlformats.org/drawingml/2006/picture">
+                <pic:pic xmlns:pic="http://schemas.openxmlformats.org/drawingml/2006/picture">
+                  <pic:nvPicPr>
+                    <pic:cNvPr id="1" name=""/>
+                    <pic:cNvPicPr/>
+                  </pic:nvPicPr>
+                  <pic:blipFill>
+                    <a:blip r:embed="rId22"/>
+                    <a:stretch>
+                      <a:fillRect/>
+                    </a:stretch>
+                  </pic:blipFill>
+                  <pic:spPr>
+                    <a:xfrm>
+                      <a:off x="0" y="0"/>
+                      <a:ext cx="5105288" cy="994991"/>
+                    </a:xfrm>
+                    <a:prstGeom prst="rect">
+                      <a:avLst/>
+                    </a:prstGeom>
+                  </pic:spPr>
+                </pic:pic>
+              </a:graphicData>
+            </a:graphic>
+          </wp:inline>
+        </w:drawing>
+      </w:r>
+    </w:p>
+    <w:p>
+      <w:pPr>
+        <w:rPr>
+          <w:b/>
+          <w:color w:val="5B9BD5" w:themeColor="accent5"/>
+          <w:sz w:val="36"/>
+          <w:szCs w:val="36"/>
+          <w:lang w:val="en-US"/>
+          <w14:shadow w14:blurRad="12700" w14:dist="38100" w14:dir="2700000" w14:sx="100000" w14:sy="100000" w14:kx="0" w14:ky="0" w14:algn="tl">
+            <w14:schemeClr w14:val="accent5">
+              <w14:lumMod w14:val="60000"/>
+              <w14:lumOff w14:val="40000"/>
+            </w14:schemeClr>
+          </w14:shadow>
+          <w14:textOutline w14:w="9525" w14:cap="flat" w14:cmpd="sng" w14:algn="ctr">
+            <w14:solidFill>
+              <w14:schemeClr w14:val="tx1"/>
+            </w14:solidFill>
+            <w14:prstDash w14:val="solid"/>
+            <w14:round/>
+          </w14:textOutline>
+        </w:rPr>
+      </w:pPr>
+    </w:p>
+    <w:p>
+      <w:pPr>
+        <w:rPr>
+          <w:b/>
+          <w:color w:val="5B9BD5" w:themeColor="accent5"/>
+          <w:sz w:val="36"/>
+          <w:szCs w:val="36"/>
+          <w:lang w:val="en-US"/>
+          <w14:shadow w14:blurRad="12700" w14:dist="38100" w14:dir="2700000" w14:sx="100000" w14:sy="100000" w14:kx="0" w14:ky="0" w14:algn="tl">
+            <w14:schemeClr w14:val="accent5">
+              <w14:lumMod w14:val="60000"/>
+              <w14:lumOff w14:val="40000"/>
+            </w14:schemeClr>
+          </w14:shadow>
+          <w14:textOutline w14:w="9525" w14:cap="flat" w14:cmpd="sng" w14:algn="ctr">
+            <w14:solidFill>
+              <w14:schemeClr w14:val="tx1"/>
+            </w14:solidFill>
+            <w14:prstDash w14:val="solid"/>
+            <w14:round/>
+          </w14:textOutline>
+        </w:rPr>
+      </w:pPr>
+    </w:p>
+    <w:p>
+      <w:pPr>
+        <w:pStyle w:val="Title"/>
+        <w:rPr>
+          <w:b/>
+          <w:bCs/>
+          <w:lang w:val="en-US"/>
+        </w:rPr>
+      </w:pPr>
+      <w:r>
+        <w:rPr>
+          <w:b/>
+          <w:bCs/>
+          <w:highlight w:val="green"/>
+          <w:u w:val="single"/>
+          <w:lang w:val="en-US"/>
+        </w:rPr>
+        <w:lastRenderedPageBreak/>
+        <w:t>System Call</w:t>
+      </w:r>
+      <w:r>
+        <w:rPr>
+          <w:b/>
+          <w:bCs/>
+          <w:highlight w:val="green"/>
+          <w:lang w:val="en-US"/>
+        </w:rPr>
+        <w:t>:  -</w:t>
+      </w:r>
+    </w:p>
+    <w:p>
+      <w:pPr>
+        <w:rPr>
+          <w:lang w:val="en-US"/>
+        </w:rPr>
+      </w:pPr>
+    </w:p>
+    <w:p>
+      <w:pPr>
+        <w:shd w:val="clear" w:color="auto" w:fill="FFFFFF"/>
+        <w:spacing w:after="450"/>
+        <w:textAlignment w:val="baseline"/>
+        <w:rPr>
+          <w:rFonts w:ascii="Arial" w:eastAsia="Times New Roman" w:hAnsi="Arial" w:cs="Arial"/>
+          <w:color w:val="444444"/>
+          <w:sz w:val="27"/>
+          <w:szCs w:val="27"/>
+          <w:lang w:eastAsia="en-GB"/>
+        </w:rPr>
+      </w:pPr>
+      <w:r>
+        <w:rPr>
+          <w:rFonts w:ascii="Arial" w:eastAsia="Times New Roman" w:hAnsi="Arial" w:cs="Arial"/>
+          <w:color w:val="444444"/>
+          <w:sz w:val="27"/>
+          <w:szCs w:val="27"/>
+          <w:lang w:eastAsia="en-GB"/>
+        </w:rPr>
+        <w:t>A system call is a function that allows a process to communicate with the Linux kernel. It’s just a programmatic way for a computer program to order a facility from the operating system’s kernel. System calls expose the operating system’s resources to user programs through an API (Application Programming Interface). System calls can only access the kernel framework. System calls are needed for all the services that need resources.</w:t>
+      </w:r>
+    </w:p>
+    <w:p>
+      <w:pPr>
+        <w:rPr>
+          <w:b/>
+          <w:color w:val="5B9BD5" w:themeColor="accent5"/>
+          <w:sz w:val="36"/>
+          <w:szCs w:val="36"/>
+          <w:lang w:val="en-US"/>
+          <w14:shadow w14:blurRad="12700" w14:dist="38100" w14:dir="2700000" w14:sx="100000" w14:sy="100000" w14:kx="0" w14:ky="0" w14:algn="tl">
+            <w14:schemeClr w14:val="accent5">
+              <w14:lumMod w14:val="60000"/>
+              <w14:lumOff w14:val="40000"/>
+            </w14:schemeClr>
+          </w14:shadow>
+          <w14:textOutline w14:w="9525" w14:cap="flat" w14:cmpd="sng" w14:algn="ctr">
+            <w14:solidFill>
+              <w14:schemeClr w14:val="tx1"/>
+            </w14:solidFill>
+            <w14:prstDash w14:val="solid"/>
+            <w14:round/>
+          </w14:textOutline>
+        </w:rPr>
+      </w:pPr>
+      <w:r>
+        <w:rPr>
+          <w:b/>
+          <w:color w:val="5B9BD5" w:themeColor="accent5"/>
+          <w:sz w:val="36"/>
+          <w:szCs w:val="36"/>
+          <w:lang w:val="en-US"/>
+          <w14:shadow w14:blurRad="12700" w14:dist="38100" w14:dir="2700000" w14:sx="100000" w14:sy="100000" w14:kx="0" w14:ky="0" w14:algn="tl">
+            <w14:schemeClr w14:val="accent5">
+              <w14:lumMod w14:val="60000"/>
+              <w14:lumOff w14:val="40000"/>
+            </w14:schemeClr>
+          </w14:shadow>
+          <w14:textOutline w14:w="9525" w14:cap="flat" w14:cmpd="sng" w14:algn="ctr">
+            <w14:solidFill>
+              <w14:schemeClr w14:val="tx1"/>
+            </w14:solidFill>
+            <w14:prstDash w14:val="solid"/>
+            <w14:round/>
+          </w14:textOutline>
+        </w:rPr>
+        <w:t>Screenshot: -</w:t>
+      </w:r>
+    </w:p>
+    <w:p>
+      <w:pPr>
+        <w:rPr>
+          <w:b/>
+          <w:color w:val="5B9BD5" w:themeColor="accent5"/>
+          <w:sz w:val="36"/>
+          <w:szCs w:val="36"/>
+          <w:lang w:val="en-US"/>
+          <w14:shadow w14:blurRad="12700" w14:dist="38100" w14:dir="2700000" w14:sx="100000" w14:sy="100000" w14:kx="0" w14:ky="0" w14:algn="tl">
+            <w14:schemeClr w14:val="accent5">
+              <w14:lumMod w14:val="60000"/>
+              <w14:lumOff w14:val="40000"/>
+            </w14:schemeClr>
+          </w14:shadow>
+          <w14:textOutline w14:w="9525" w14:cap="flat" w14:cmpd="sng" w14:algn="ctr">
+            <w14:solidFill>
+              <w14:schemeClr w14:val="tx1"/>
+            </w14:solidFill>
+            <w14:prstDash w14:val="solid"/>
+            <w14:round/>
+          </w14:textOutline>
+        </w:rPr>
+      </w:pPr>
+    </w:p>
+    <w:p>
+      <w:pPr>
+        <w:rPr>
+          <w:b/>
+          <w:color w:val="000000" w:themeColor="text1"/>
+          <w:sz w:val="36"/>
+          <w:szCs w:val="36"/>
+          <w:lang w:val="en-US"/>
+          <w14:shadow w14:blurRad="12700" w14:dist="38100" w14:dir="2700000" w14:sx="100000" w14:sy="100000" w14:kx="0" w14:ky="0" w14:algn="tl">
+            <w14:schemeClr w14:val="bg1">
+              <w14:lumMod w14:val="50000"/>
+            </w14:schemeClr>
+          </w14:shadow>
+          <w14:textOutline w14:w="9525" w14:cap="flat" w14:cmpd="sng" w14:algn="ctr">
+            <w14:solidFill>
+              <w14:schemeClr w14:val="bg1"/>
+            </w14:solidFill>
+            <w14:prstDash w14:val="solid"/>
+            <w14:round/>
+          </w14:textOutline>
+        </w:rPr>
+      </w:pPr>
+      <w:r>
+        <w:rPr>
+          <w:b/>
+          <w:color w:val="000000" w:themeColor="text1"/>
+          <w:sz w:val="36"/>
+          <w:szCs w:val="36"/>
+          <w:highlight w:val="yellow"/>
+          <w:lang w:val="en-US"/>
+          <w14:shadow w14:blurRad="12700" w14:dist="38100" w14:dir="2700000" w14:sx="100000" w14:sy="100000" w14:kx="0" w14:ky="0" w14:algn="tl">
+            <w14:schemeClr w14:val="bg1">
+              <w14:lumMod w14:val="50000"/>
+            </w14:schemeClr>
+          </w14:shadow>
+          <w14:textOutline w14:w="9525" w14:cap="flat" w14:cmpd="sng" w14:algn="ctr">
+            <w14:solidFill>
+              <w14:schemeClr w14:val="bg1"/>
+            </w14:solidFill>
+            <w14:prstDash w14:val="solid"/>
+            <w14:round/>
+          </w14:textOutline>
+        </w:rPr>
+        <w:t>Program to read the file</w:t>
+      </w:r>
+    </w:p>
+    <w:p>
+      <w:pPr>
+        <w:rPr>
+          <w:lang w:val="en-US"/>
+        </w:rPr>
+      </w:pPr>
+      <w:r>
+        <w:rPr>
+          <w:lang w:val="en-US"/>
+        </w:rPr>
+        <w:drawing>
+          <wp:inline distT="0" distB="0" distL="0" distR="0" wp14:anchorId="6D5CF27D" wp14:editId="4D46167F">
+            <wp:extent cx="5731510" cy="3502025"/>
+            <wp:effectExtent l="0" t="0" r="0" b="3175"/>
+            <wp:docPr id="8" name="Picture 8" descr="Text&#10;&#10;Description automatically generated"/>
+            <wp:cNvGraphicFramePr>
+              <a:graphicFrameLocks xmlns:a="http://schemas.openxmlformats.org/drawingml/2006/main" noChangeAspect="1"/>
+            </wp:cNvGraphicFramePr>
+            <a:graphic xmlns:a="http://schemas.openxmlformats.org/drawingml/2006/main">
+              <a:graphicData uri="http://schemas.openxmlformats.org/drawingml/2006/picture">
+                <pic:pic xmlns:pic="http://schemas.openxmlformats.org/drawingml/2006/picture">
+                  <pic:nvPicPr>
+                    <pic:cNvPr id="8" name="Picture 8" descr="Text&#10;&#10;Description automatically generated"/>
+                    <pic:cNvPicPr/>
+                  </pic:nvPicPr>
+                  <pic:blipFill>
+                    <a:blip r:embed="rId23"/>
+                    <a:stretch>
+                      <a:fillRect/>
+                    </a:stretch>
+                  </pic:blipFill>
+                  <pic:spPr>
+                    <a:xfrm>
+                      <a:off x="0" y="0"/>
+                      <a:ext cx="5731510" cy="3502025"/>
+                    </a:xfrm>
+                    <a:prstGeom prst="rect">
+                      <a:avLst/>
+                    </a:prstGeom>
+                  </pic:spPr>
+                </pic:pic>
+              </a:graphicData>
+            </a:graphic>
+          </wp:inline>
+        </w:drawing>
+      </w:r>
+    </w:p>
+    <w:p>
+      <w:pPr>
+        <w:rPr>
+          <w:b/>
+          <w:bCs/>
+          <w:highlight w:val="yellow"/>
+          <w:lang w:val="en-US"/>
+        </w:rPr>
+      </w:pPr>
+    </w:p>
+    <w:p>
+      <w:pPr>
+        <w:rPr>
+          <w:b/>
+          <w:bCs/>
+          <w:color w:val="000000" w:themeColor="text1"/>
+          <w:sz w:val="36"/>
+          <w:szCs w:val="36"/>
+          <w:lang w:val="en-US"/>
+          <w14:shadow w14:blurRad="12700" w14:dist="38100" w14:dir="2700000" w14:sx="100000" w14:sy="100000" w14:kx="0" w14:ky="0" w14:algn="tl">
+            <w14:schemeClr w14:val="bg1">
+              <w14:lumMod w14:val="50000"/>
+            </w14:schemeClr>
+          </w14:shadow>
+          <w14:textOutline w14:w="9525" w14:cap="flat" w14:cmpd="sng" w14:algn="ctr">
+            <w14:solidFill>
+              <w14:schemeClr w14:val="bg1"/>
+            </w14:solidFill>
+            <w14:prstDash w14:val="solid"/>
+            <w14:round/>
+          </w14:textOutline>
+        </w:rPr>
+      </w:pPr>
+      <w:r>
+        <w:rPr>
+          <w:b/>
+          <w:bCs/>
+          <w:color w:val="000000" w:themeColor="text1"/>
+          <w:sz w:val="36"/>
+          <w:szCs w:val="36"/>
+          <w:lang w:val="en-US"/>
+          <w14:shadow w14:blurRad="12700" w14:dist="38100" w14:dir="2700000" w14:sx="100000" w14:sy="100000" w14:kx="0" w14:ky="0" w14:algn="tl">
+            <w14:schemeClr w14:val="bg1">
+              <w14:lumMod w14:val="50000"/>
+            </w14:schemeClr>
+          </w14:shadow>
+          <w14:textOutline w14:w="9525" w14:cap="flat" w14:cmpd="sng" w14:algn="ctr">
+            <w14:solidFill>
+              <w14:schemeClr w14:val="bg1"/>
+            </w14:solidFill>
+            <w14:prstDash w14:val="solid"/>
+            <w14:round/>
+          </w14:textOutline>
+        </w:rPr>
+        <w:t>Compiling the program to read the Sample.txt: -</w:t>
+      </w:r>
+    </w:p>
+    <w:p>
+      <w:pPr>
+        <w:rPr>
+          <w:b/>
+          <w:bCs/>
+          <w:lang w:val="en-US"/>
+        </w:rPr>
+      </w:pPr>
+    </w:p>
+    <w:p>
+      <w:pPr>
+        <w:rPr>
+          <w:lang w:val="en-US"/>
+        </w:rPr>
+      </w:pPr>
+      <w:r>
+        <w:rPr>
+          <w:lang w:val="en-US"/>
+        </w:rPr>
+        <w:drawing>
+          <wp:inline distT="0" distB="0" distL="0" distR="0" wp14:anchorId="6C7B2077" wp14:editId="4A9962A0">
+            <wp:extent cx="4064000" cy="1498600"/>
+            <wp:effectExtent l="0" t="0" r="0" b="0"/>
+            <wp:docPr id="12" name="Picture 12" descr="Text&#10;&#10;Description automatically generated"/>
+            <wp:cNvGraphicFramePr>
+              <a:graphicFrameLocks xmlns:a="http://schemas.openxmlformats.org/drawingml/2006/main" noChangeAspect="1"/>
+            </wp:cNvGraphicFramePr>
+            <a:graphic xmlns:a="http://schemas.openxmlformats.org/drawingml/2006/main">
+              <a:graphicData uri="http://schemas.openxmlformats.org/drawingml/2006/picture">
+                <pic:pic xmlns:pic="http://schemas.openxmlformats.org/drawingml/2006/picture">
+                  <pic:nvPicPr>
+                    <pic:cNvPr id="12" name="Picture 12" descr="Text&#10;&#10;Description automatically generated"/>
+                    <pic:cNvPicPr/>
+                  </pic:nvPicPr>
+                  <pic:blipFill>
+                    <a:blip r:embed="rId24"/>
+                    <a:stretch>
+                      <a:fillRect/>
+                    </a:stretch>
+                  </pic:blipFill>
+                  <pic:spPr>
+                    <a:xfrm>
+                      <a:off x="0" y="0"/>
+                      <a:ext cx="4064000" cy="1498600"/>
+                    </a:xfrm>
+                    <a:prstGeom prst="rect">
+                      <a:avLst/>
+                    </a:prstGeom>
+                  </pic:spPr>
+                </pic:pic>
+              </a:graphicData>
+            </a:graphic>
+          </wp:inline>
+        </w:drawing>
+      </w:r>
+    </w:p>
+    <w:p>
+      <w:pPr>
+        <w:rPr>
+          <w:lang w:val="en-US"/>
+        </w:rPr>
+      </w:pPr>
+    </w:p>
+    <w:p>
+      <w:pPr>
+        <w:rPr>
+          <w:lang w:val="en-US"/>
+        </w:rPr>
+      </w:pPr>
+    </w:p>
+    <w:p>
+      <w:pPr>
+        <w:rPr>
+          <w:b/>
+          <w:color w:val="000000" w:themeColor="text1"/>
+          <w:sz w:val="36"/>
+          <w:szCs w:val="36"/>
+          <w:lang w:val="en-US"/>
+          <w14:shadow w14:blurRad="12700" w14:dist="38100" w14:dir="2700000" w14:sx="100000" w14:sy="100000" w14:kx="0" w14:ky="0" w14:algn="tl">
+            <w14:schemeClr w14:val="bg1">
+              <w14:lumMod w14:val="50000"/>
+            </w14:schemeClr>
+          </w14:shadow>
+          <w14:textOutline w14:w="9525" w14:cap="flat" w14:cmpd="sng" w14:algn="ctr">
+            <w14:solidFill>
+              <w14:schemeClr w14:val="bg1"/>
+            </w14:solidFill>
+            <w14:prstDash w14:val="solid"/>
+            <w14:round/>
+          </w14:textOutline>
+        </w:rPr>
+      </w:pPr>
+      <w:r>
+        <w:rPr>
+          <w:b/>
+          <w:color w:val="000000" w:themeColor="text1"/>
+          <w:sz w:val="36"/>
+          <w:szCs w:val="36"/>
+          <w:highlight w:val="yellow"/>
+          <w:lang w:val="en-US"/>
+          <w14:shadow w14:blurRad="12700" w14:dist="38100" w14:dir="2700000" w14:sx="100000" w14:sy="100000" w14:kx="0" w14:ky="0" w14:algn="tl">
+            <w14:schemeClr w14:val="bg1">
+              <w14:lumMod w14:val="50000"/>
+            </w14:schemeClr>
+          </w14:shadow>
+          <w14:textOutline w14:w="9525" w14:cap="flat" w14:cmpd="sng" w14:algn="ctr">
+            <w14:solidFill>
+              <w14:schemeClr w14:val="bg1"/>
+            </w14:solidFill>
+            <w14:prstDash w14:val="solid"/>
+            <w14:round/>
+          </w14:textOutline>
+        </w:rPr>
+        <w:t>Program to write in the file</w:t>
+      </w:r>
+    </w:p>
+    <w:p>
+      <w:pPr>
+        <w:rPr>
+          <w:color w:val="000000" w:themeColor="text1"/>
+          <w:lang w:val="en-US"/>
+          <w14:shadow w14:blurRad="38100" w14:dist="19050" w14:dir="2700000" w14:sx="100000" w14:sy="100000" w14:kx="0" w14:ky="0" w14:algn="tl">
+            <w14:schemeClr w14:val="dk1">
+              <w14:alpha w14:val="60000"/>
+            </w14:schemeClr>
+          </w14:shadow>
+          <w14:textOutline w14:w="0" w14:cap="flat" w14:cmpd="sng" w14:algn="ctr">
+            <w14:noFill/>
+            <w14:prstDash w14:val="solid"/>
+            <w14:round/>
+          </w14:textOutline>
+        </w:rPr>
+      </w:pPr>
+      <w:r>
+        <w:rPr>
+          <w:color w:val="000000" w:themeColor="text1"/>
+          <w:lang w:val="en-US"/>
+          <w14:shadow w14:blurRad="38100" w14:dist="19050" w14:dir="2700000" w14:sx="100000" w14:sy="100000" w14:kx="0" w14:ky="0" w14:algn="tl">
+            <w14:schemeClr w14:val="dk1">
+              <w14:alpha w14:val="60000"/>
+            </w14:schemeClr>
+          </w14:shadow>
+          <w14:textOutline w14:w="0" w14:cap="flat" w14:cmpd="sng" w14:algn="ctr">
+            <w14:noFill/>
+            <w14:prstDash w14:val="solid"/>
+            <w14:round/>
+          </w14:textOutline>
+        </w:rPr>
+        <w:t>Now we will write a program to write the Sample file.</w:t>
+      </w:r>
+    </w:p>
+    <w:p>
+      <w:pPr>
+        <w:rPr>
+          <w:b/>
+          <w:color w:val="000000" w:themeColor="text1"/>
+          <w:sz w:val="36"/>
+          <w:szCs w:val="36"/>
+          <w:lang w:val="en-US"/>
+          <w14:shadow w14:blurRad="12700" w14:dist="38100" w14:dir="2700000" w14:sx="100000" w14:sy="100000" w14:kx="0" w14:ky="0" w14:algn="tl">
+            <w14:schemeClr w14:val="bg1">
+              <w14:lumMod w14:val="50000"/>
+            </w14:schemeClr>
+          </w14:shadow>
+          <w14:textOutline w14:w="9525" w14:cap="flat" w14:cmpd="sng" w14:algn="ctr">
+            <w14:solidFill>
+              <w14:schemeClr w14:val="bg1"/>
+            </w14:solidFill>
+            <w14:prstDash w14:val="solid"/>
+            <w14:round/>
+          </w14:textOutline>
+        </w:rPr>
+      </w:pPr>
+    </w:p>
+    <w:p>
+      <w:pPr>
+        <w:rPr>
+          <w:b/>
+          <w:color w:val="5B9BD5" w:themeColor="accent5"/>
+          <w:sz w:val="36"/>
+          <w:szCs w:val="36"/>
+          <w:lang w:val="en-US"/>
+          <w14:shadow w14:blurRad="12700" w14:dist="38100" w14:dir="2700000" w14:sx="100000" w14:sy="100000" w14:kx="0" w14:ky="0" w14:algn="tl">
+            <w14:schemeClr w14:val="accent5">
+              <w14:lumMod w14:val="60000"/>
+              <w14:lumOff w14:val="40000"/>
+            </w14:schemeClr>
+          </w14:shadow>
+          <w14:textOutline w14:w="9525" w14:cap="flat" w14:cmpd="sng" w14:algn="ctr">
+            <w14:solidFill>
+              <w14:schemeClr w14:val="tx1"/>
+            </w14:solidFill>
+            <w14:prstDash w14:val="solid"/>
+            <w14:round/>
+          </w14:textOutline>
+        </w:rPr>
+      </w:pPr>
+      <w:r>
+        <w:rPr>
+          <w:b/>
+          <w:color w:val="5B9BD5" w:themeColor="accent5"/>
+          <w:sz w:val="36"/>
+          <w:szCs w:val="36"/>
+          <w:lang w:val="en-US"/>
+          <w14:shadow w14:blurRad="12700" w14:dist="38100" w14:dir="2700000" w14:sx="100000" w14:sy="100000" w14:kx="0" w14:ky="0" w14:algn="tl">
+            <w14:schemeClr w14:val="accent5">
+              <w14:lumMod w14:val="60000"/>
+              <w14:lumOff w14:val="40000"/>
+            </w14:schemeClr>
+          </w14:shadow>
+          <w14:textOutline w14:w="9525" w14:cap="flat" w14:cmpd="sng" w14:algn="ctr">
+            <w14:solidFill>
+              <w14:schemeClr w14:val="tx1"/>
+            </w14:solidFill>
+            <w14:prstDash w14:val="solid"/>
+            <w14:round/>
+          </w14:textOutline>
+        </w:rPr>
+        <w:t>Screenshot: -</w:t>
+      </w:r>
+    </w:p>
+    <w:p>
+      <w:pPr>
+        <w:rPr>
+          <w:b/>
+          <w:color w:val="000000" w:themeColor="text1"/>
+          <w:sz w:val="36"/>
+          <w:szCs w:val="36"/>
+          <w:lang w:val="en-US"/>
+          <w14:shadow w14:blurRad="12700" w14:dist="38100" w14:dir="2700000" w14:sx="100000" w14:sy="100000" w14:kx="0" w14:ky="0" w14:algn="tl">
+            <w14:schemeClr w14:val="bg1">
+              <w14:lumMod w14:val="50000"/>
+            </w14:schemeClr>
+          </w14:shadow>
+          <w14:textOutline w14:w="9525" w14:cap="flat" w14:cmpd="sng" w14:algn="ctr">
+            <w14:solidFill>
+              <w14:schemeClr w14:val="bg1"/>
+            </w14:solidFill>
+            <w14:prstDash w14:val="solid"/>
+            <w14:round/>
+          </w14:textOutline>
+        </w:rPr>
+      </w:pPr>
+      <w:r>
+        <w:rPr>
+          <w:b/>
+          <w:color w:val="000000" w:themeColor="text1"/>
+          <w:sz w:val="36"/>
+          <w:szCs w:val="36"/>
+          <w:lang w:val="en-US"/>
+          <w14:shadow w14:blurRad="12700" w14:dist="38100" w14:dir="2700000" w14:sx="100000" w14:sy="100000" w14:kx="0" w14:ky="0" w14:algn="tl">
+            <w14:schemeClr w14:val="bg1">
+              <w14:lumMod w14:val="50000"/>
+            </w14:schemeClr>
+          </w14:shadow>
+          <w14:textOutline w14:w="9525" w14:cap="flat" w14:cmpd="sng" w14:algn="ctr">
+            <w14:solidFill>
+              <w14:schemeClr w14:val="bg1"/>
+            </w14:solidFill>
+            <w14:prstDash w14:val="solid"/>
+            <w14:round/>
+          </w14:textOutline>
+        </w:rPr>
+        <w:drawing>
+          <wp:inline distT="0" distB="0" distL="0" distR="0" wp14:anchorId="3FC665C2" wp14:editId="0AF846E0">
+            <wp:extent cx="6164630" cy="2458085"/>
+            <wp:effectExtent l="0" t="0" r="0" b="5715"/>
+            <wp:docPr id="13" name="Picture 13"/>
+            <wp:cNvGraphicFramePr>
+              <a:graphicFrameLocks xmlns:a="http://schemas.openxmlformats.org/drawingml/2006/main" noChangeAspect="1"/>
+            </wp:cNvGraphicFramePr>
+            <a:graphic xmlns:a="http://schemas.openxmlformats.org/drawingml/2006/main">
+              <a:graphicData uri="http://schemas.openxmlformats.org/drawingml/2006/picture">
+                <pic:pic xmlns:pic="http://schemas.openxmlformats.org/drawingml/2006/picture">
+                  <pic:nvPicPr>
+                    <pic:cNvPr id="1" name=""/>
+                    <pic:cNvPicPr/>
+                  </pic:nvPicPr>
+                  <pic:blipFill>
+                    <a:blip r:embed="rId25"/>
+                    <a:stretch>
+                      <a:fillRect/>
+                    </a:stretch>
+                  </pic:blipFill>
+                  <pic:spPr>
+                    <a:xfrm>
+                      <a:off x="0" y="0"/>
                       <a:ext cx="6274542" cy="2501911"/>
                     </a:xfrm>
                     <a:prstGeom prst="rect">
@@ -5568,7 +5953,7 @@
                     <pic:cNvPicPr/>
                   </pic:nvPicPr>
                   <pic:blipFill>
-                    <a:blip r:embed="rId20"/>
+                    <a:blip r:embed="rId26"/>
                     <a:stretch>
                       <a:fillRect/>
                     </a:stretch>
@@ -7538,6 +7923,68 @@
       <w:lang w:eastAsia="en-GB"/>
     </w:rPr>
   </w:style>
+  <w:style w:type="character" w:styleId="HTMLCode">
+    <w:name w:val="HTML Code"/>
+    <w:basedOn w:val="DefaultParagraphFont"/>
+    <w:uiPriority w:val="99"/>
+    <w:semiHidden/>
+    <w:unhideWhenUsed/>
+    <w:rsid w:val="00203D8B"/>
+    <w:rPr>
+      <w:rFonts w:ascii="Courier New" w:eastAsia="Times New Roman" w:hAnsi="Courier New" w:cs="Courier New"/>
+      <w:sz w:val="20"/>
+      <w:szCs w:val="20"/>
+    </w:rPr>
+  </w:style>
+  <w:style w:type="paragraph" w:styleId="HTMLPreformatted">
+    <w:name w:val="HTML Preformatted"/>
+    <w:basedOn w:val="Normal"/>
+    <w:link w:val="HTMLPreformattedChar"/>
+    <w:uiPriority w:val="99"/>
+    <w:semiHidden/>
+    <w:unhideWhenUsed/>
+    <w:rsid w:val="00203D8B"/>
+    <w:pPr>
+      <w:tabs>
+        <w:tab w:val="left" w:pos="916"/>
+        <w:tab w:val="left" w:pos="1832"/>
+        <w:tab w:val="left" w:pos="2748"/>
+        <w:tab w:val="left" w:pos="3664"/>
+        <w:tab w:val="left" w:pos="4580"/>
+        <w:tab w:val="left" w:pos="5496"/>
+        <w:tab w:val="left" w:pos="6412"/>
+        <w:tab w:val="left" w:pos="7328"/>
+        <w:tab w:val="left" w:pos="8244"/>
+        <w:tab w:val="left" w:pos="9160"/>
+        <w:tab w:val="left" w:pos="10076"/>
+        <w:tab w:val="left" w:pos="10992"/>
+        <w:tab w:val="left" w:pos="11908"/>
+        <w:tab w:val="left" w:pos="12824"/>
+        <w:tab w:val="left" w:pos="13740"/>
+        <w:tab w:val="left" w:pos="14656"/>
+      </w:tabs>
+    </w:pPr>
+    <w:rPr>
+      <w:rFonts w:ascii="Courier New" w:eastAsia="Times New Roman" w:hAnsi="Courier New" w:cs="Courier New"/>
+      <w:sz w:val="20"/>
+      <w:szCs w:val="20"/>
+      <w:lang w:eastAsia="en-GB"/>
+    </w:rPr>
+  </w:style>
+  <w:style w:type="character" w:customStyle="1" w:styleId="HTMLPreformattedChar">
+    <w:name w:val="HTML Preformatted Char"/>
+    <w:basedOn w:val="DefaultParagraphFont"/>
+    <w:link w:val="HTMLPreformatted"/>
+    <w:uiPriority w:val="99"/>
+    <w:semiHidden/>
+    <w:rsid w:val="00203D8B"/>
+    <w:rPr>
+      <w:rFonts w:ascii="Courier New" w:eastAsia="Times New Roman" w:hAnsi="Courier New" w:cs="Courier New"/>
+      <w:sz w:val="20"/>
+      <w:szCs w:val="20"/>
+      <w:lang w:eastAsia="en-GB"/>
+    </w:rPr>
+  </w:style>
 </w:styles>
 </file>
 

</xml_diff>